<commit_message>
almost finished First part of the RASD
</commit_message>
<xml_diff>
--- a/RASD/RASD.docx
+++ b/RASD/RASD.docx
@@ -233,9 +233,16 @@
           <w:szCs w:val="26"/>
           <w:lang w:val="en-GB"/>
         </w:rPr>
-        <w:t>Authors:</w:t>
-      </w:r>
-      <w:r>
+        <w:t xml:space="preserve">Authors: </w:t>
+      </w:r>
+    </w:p>
+    <w:p>
+      <w:pPr>
+        <w:autoSpaceDE w:val="0"/>
+        <w:autoSpaceDN w:val="0"/>
+        <w:adjustRightInd w:val="0"/>
+        <w:spacing w:after="0" w:line="240" w:lineRule="auto"/>
+        <w:jc w:val="center"/>
         <w:rPr>
           <w:rFonts w:cstheme="minorHAnsi"/>
           <w:b/>
@@ -245,16 +252,8 @@
           <w:szCs w:val="26"/>
           <w:lang w:val="en-GB"/>
         </w:rPr>
-        <w:t xml:space="preserve"> </w:t>
-      </w:r>
-    </w:p>
-    <w:p>
-      <w:pPr>
-        <w:autoSpaceDE w:val="0"/>
-        <w:autoSpaceDN w:val="0"/>
-        <w:adjustRightInd w:val="0"/>
-        <w:spacing w:after="0" w:line="240" w:lineRule="auto"/>
-        <w:jc w:val="center"/>
+      </w:pPr>
+      <w:r>
         <w:rPr>
           <w:rFonts w:cstheme="minorHAnsi"/>
           <w:b/>
@@ -264,8 +263,16 @@
           <w:szCs w:val="26"/>
           <w:lang w:val="en-GB"/>
         </w:rPr>
-      </w:pPr>
-      <w:r>
+        <w:t>Antonio Pagliaroli</w:t>
+      </w:r>
+    </w:p>
+    <w:p>
+      <w:pPr>
+        <w:autoSpaceDE w:val="0"/>
+        <w:autoSpaceDN w:val="0"/>
+        <w:adjustRightInd w:val="0"/>
+        <w:spacing w:after="0" w:line="240" w:lineRule="auto"/>
+        <w:jc w:val="center"/>
         <w:rPr>
           <w:rFonts w:cstheme="minorHAnsi"/>
           <w:b/>
@@ -275,16 +282,8 @@
           <w:szCs w:val="26"/>
           <w:lang w:val="en-GB"/>
         </w:rPr>
-        <w:t>Antonio Pagliaroli</w:t>
-      </w:r>
-    </w:p>
-    <w:p>
-      <w:pPr>
-        <w:autoSpaceDE w:val="0"/>
-        <w:autoSpaceDN w:val="0"/>
-        <w:adjustRightInd w:val="0"/>
-        <w:spacing w:after="0" w:line="240" w:lineRule="auto"/>
-        <w:jc w:val="center"/>
+      </w:pPr>
+      <w:r>
         <w:rPr>
           <w:rFonts w:cstheme="minorHAnsi"/>
           <w:b/>
@@ -294,8 +293,16 @@
           <w:szCs w:val="26"/>
           <w:lang w:val="en-GB"/>
         </w:rPr>
-      </w:pPr>
-      <w:r>
+        <w:t>Filippo Pagliani</w:t>
+      </w:r>
+    </w:p>
+    <w:p>
+      <w:pPr>
+        <w:autoSpaceDE w:val="0"/>
+        <w:autoSpaceDN w:val="0"/>
+        <w:adjustRightInd w:val="0"/>
+        <w:spacing w:after="0" w:line="240" w:lineRule="auto"/>
+        <w:jc w:val="center"/>
         <w:rPr>
           <w:rFonts w:cstheme="minorHAnsi"/>
           <w:b/>
@@ -305,9 +312,7 @@
           <w:szCs w:val="26"/>
           <w:lang w:val="en-GB"/>
         </w:rPr>
-        <w:t xml:space="preserve">Filippo </w:t>
-      </w:r>
-      <w:proofErr w:type="spellStart"/>
+      </w:pPr>
       <w:r>
         <w:rPr>
           <w:rFonts w:cstheme="minorHAnsi"/>
@@ -318,17 +323,10 @@
           <w:szCs w:val="26"/>
           <w:lang w:val="en-GB"/>
         </w:rPr>
-        <w:t>Pagliani</w:t>
-      </w:r>
-      <w:proofErr w:type="spellEnd"/>
-    </w:p>
-    <w:p>
-      <w:pPr>
-        <w:autoSpaceDE w:val="0"/>
-        <w:autoSpaceDN w:val="0"/>
-        <w:adjustRightInd w:val="0"/>
-        <w:spacing w:after="0" w:line="240" w:lineRule="auto"/>
-        <w:jc w:val="center"/>
+        <w:t xml:space="preserve">Davide </w:t>
+      </w:r>
+      <w:proofErr w:type="spellStart"/>
+      <w:r>
         <w:rPr>
           <w:rFonts w:cstheme="minorHAnsi"/>
           <w:b/>
@@ -338,30 +336,6 @@
           <w:szCs w:val="26"/>
           <w:lang w:val="en-GB"/>
         </w:rPr>
-      </w:pPr>
-      <w:r>
-        <w:rPr>
-          <w:rFonts w:cstheme="minorHAnsi"/>
-          <w:b/>
-          <w:bCs/>
-          <w:color w:val="040307"/>
-          <w:sz w:val="26"/>
-          <w:szCs w:val="26"/>
-          <w:lang w:val="en-GB"/>
-        </w:rPr>
-        <w:t xml:space="preserve">Davide </w:t>
-      </w:r>
-      <w:proofErr w:type="spellStart"/>
-      <w:r>
-        <w:rPr>
-          <w:rFonts w:cstheme="minorHAnsi"/>
-          <w:b/>
-          <w:bCs/>
-          <w:color w:val="040307"/>
-          <w:sz w:val="26"/>
-          <w:szCs w:val="26"/>
-          <w:lang w:val="en-GB"/>
-        </w:rPr>
         <w:t>Mangano</w:t>
       </w:r>
       <w:proofErr w:type="spellEnd"/>
@@ -487,28 +461,23 @@
           <w:sz w:val="26"/>
           <w:szCs w:val="26"/>
         </w:rPr>
-        <w:t>Professor:</w:t>
-      </w:r>
-      <w:r>
-        <w:rPr>
-          <w:rFonts w:cstheme="minorHAnsi"/>
-          <w:color w:val="050306"/>
-          <w:sz w:val="26"/>
-          <w:szCs w:val="26"/>
-        </w:rPr>
-        <w:t xml:space="preserve"> Matteo Rossi</w:t>
+        <w:t>Professor: Matteo Rossi</w:t>
       </w:r>
     </w:p>
     <w:p>
       <w:pPr>
         <w:pStyle w:val="Titolo1"/>
-      </w:pPr>
-      <w:proofErr w:type="spellStart"/>
-      <w:r>
+        <w:rPr>
+          <w:lang w:val="en-US"/>
+        </w:rPr>
+      </w:pPr>
+      <w:r>
+        <w:rPr>
+          <w:lang w:val="en-US"/>
+        </w:rPr>
         <w:lastRenderedPageBreak/>
         <w:t>Introduction</w:t>
       </w:r>
-      <w:proofErr w:type="spellEnd"/>
     </w:p>
     <w:p/>
     <w:p>
@@ -576,25 +545,32 @@
           <w:szCs w:val="24"/>
           <w:lang w:val="en-GB"/>
         </w:rPr>
-        <w:t xml:space="preserve">: </w:t>
-      </w:r>
-      <w:proofErr w:type="spellStart"/>
-      <w:r>
+        <w:t>: CLup – Customers Line-up.</w:t>
+      </w:r>
+    </w:p>
+    <w:p>
+      <w:pPr>
         <w:rPr>
           <w:sz w:val="24"/>
           <w:szCs w:val="24"/>
           <w:lang w:val="en-GB"/>
         </w:rPr>
-        <w:t>CLup</w:t>
-      </w:r>
-      <w:proofErr w:type="spellEnd"/>
+      </w:pPr>
       <w:r>
         <w:rPr>
           <w:sz w:val="24"/>
           <w:szCs w:val="24"/>
           <w:lang w:val="en-GB"/>
         </w:rPr>
-        <w:t xml:space="preserve"> – Customers Line-up.</w:t>
+        <w:t xml:space="preserve">This document has the purpose to guide the developer in the realization of the software which offers concrete help </w:t>
+      </w:r>
+      <w:r>
+        <w:rPr>
+          <w:sz w:val="24"/>
+          <w:szCs w:val="24"/>
+          <w:lang w:val="en-GB"/>
+        </w:rPr>
+        <w:t>during the Covid-19 emergency.</w:t>
       </w:r>
     </w:p>
     <w:p>
@@ -605,21 +581,43 @@
           <w:lang w:val="en-GB"/>
         </w:rPr>
       </w:pPr>
-      <w:r>
+    </w:p>
+    <w:p>
+      <w:pPr>
+        <w:pStyle w:val="Titolo2"/>
+        <w:rPr>
+          <w:lang w:val="en-GB"/>
+        </w:rPr>
+      </w:pPr>
+      <w:r>
+        <w:rPr>
+          <w:lang w:val="en-GB"/>
+        </w:rPr>
+        <w:t xml:space="preserve"> Scope</w:t>
+      </w:r>
+    </w:p>
+    <w:p>
+      <w:pPr>
+        <w:rPr>
+          <w:lang w:val="en-GB"/>
+        </w:rPr>
+      </w:pPr>
+    </w:p>
+    <w:p>
+      <w:pPr>
         <w:rPr>
           <w:sz w:val="24"/>
           <w:szCs w:val="24"/>
           <w:lang w:val="en-GB"/>
         </w:rPr>
-        <w:t xml:space="preserve">This document has the purpose to guide the developer in the realization of the software which offers concrete help </w:t>
-      </w:r>
+      </w:pPr>
       <w:r>
         <w:rPr>
           <w:sz w:val="24"/>
           <w:szCs w:val="24"/>
           <w:lang w:val="en-GB"/>
         </w:rPr>
-        <w:t>during the Covid-19 emergency.</w:t>
+        <w:t xml:space="preserve">CLup – Customers Line-up is an easy-to-use application that, on the one side, allows store managers to regulate the influx of people in the building and, on the other side, saves people from having to line up and stand outside of stores for hours on end. </w:t>
       </w:r>
     </w:p>
     <w:p>
@@ -630,177 +628,48 @@
           <w:lang w:val="en-GB"/>
         </w:rPr>
       </w:pPr>
+      <w:r>
+        <w:rPr>
+          <w:sz w:val="24"/>
+          <w:szCs w:val="24"/>
+          <w:lang w:val="en-GB"/>
+        </w:rPr>
+        <w:t xml:space="preserve">The necessity of an app like </w:t>
+      </w:r>
+      <w:proofErr w:type="spellStart"/>
+      <w:r>
+        <w:rPr>
+          <w:sz w:val="24"/>
+          <w:szCs w:val="24"/>
+          <w:lang w:val="en-GB"/>
+        </w:rPr>
+        <w:t>Clup</w:t>
+      </w:r>
+      <w:proofErr w:type="spellEnd"/>
+      <w:r>
+        <w:rPr>
+          <w:sz w:val="24"/>
+          <w:szCs w:val="24"/>
+          <w:lang w:val="en-GB"/>
+        </w:rPr>
+        <w:t xml:space="preserve"> arises in order to avoid having crowds inside the grocery shopping, which typically results in long lines forming outside, which are themselves a source of hazards during the healthcare emergency.</w:t>
+      </w:r>
     </w:p>
     <w:p>
       <w:pPr>
-        <w:pStyle w:val="Titolo2"/>
-        <w:rPr>
-          <w:lang w:val="en-GB"/>
-        </w:rPr>
-      </w:pPr>
-      <w:r>
-        <w:rPr>
-          <w:lang w:val="en-GB"/>
-        </w:rPr>
-        <w:t xml:space="preserve"> Scope</w:t>
-      </w:r>
-    </w:p>
-    <w:p>
-      <w:pPr>
-        <w:rPr>
-          <w:lang w:val="en-GB"/>
-        </w:rPr>
-      </w:pPr>
-    </w:p>
-    <w:p>
-      <w:pPr>
         <w:rPr>
           <w:sz w:val="24"/>
           <w:szCs w:val="24"/>
           <w:lang w:val="en-GB"/>
         </w:rPr>
       </w:pPr>
-      <w:proofErr w:type="spellStart"/>
       <w:r>
         <w:rPr>
           <w:sz w:val="24"/>
           <w:szCs w:val="24"/>
           <w:lang w:val="en-GB"/>
         </w:rPr>
-        <w:t>CLup</w:t>
-      </w:r>
-      <w:proofErr w:type="spellEnd"/>
-      <w:r>
-        <w:rPr>
-          <w:sz w:val="24"/>
-          <w:szCs w:val="24"/>
-          <w:lang w:val="en-GB"/>
-        </w:rPr>
-        <w:t xml:space="preserve"> – Customers Line-up</w:t>
-      </w:r>
-      <w:r>
-        <w:rPr>
-          <w:sz w:val="24"/>
-          <w:szCs w:val="24"/>
-          <w:lang w:val="en-GB"/>
-        </w:rPr>
-        <w:t xml:space="preserve"> is </w:t>
-      </w:r>
-      <w:r>
-        <w:rPr>
-          <w:sz w:val="24"/>
-          <w:szCs w:val="24"/>
-          <w:lang w:val="en-GB"/>
-        </w:rPr>
-        <w:t>an easy-to-use application that, on the one side, allows store managers to regulate the influx of people in the building and, on the other side, saves people from having to line up and stand outside of stores for hours on end.</w:t>
-      </w:r>
-      <w:r>
-        <w:rPr>
-          <w:sz w:val="24"/>
-          <w:szCs w:val="24"/>
-          <w:lang w:val="en-GB"/>
-        </w:rPr>
-        <w:t xml:space="preserve"> </w:t>
-      </w:r>
-    </w:p>
-    <w:p>
-      <w:pPr>
-        <w:rPr>
-          <w:sz w:val="24"/>
-          <w:szCs w:val="24"/>
-          <w:lang w:val="en-GB"/>
-        </w:rPr>
-      </w:pPr>
-      <w:r>
-        <w:rPr>
-          <w:sz w:val="24"/>
-          <w:szCs w:val="24"/>
-          <w:lang w:val="en-GB"/>
-        </w:rPr>
-        <w:t xml:space="preserve">The necessity of an app like </w:t>
-      </w:r>
-      <w:proofErr w:type="spellStart"/>
-      <w:r>
-        <w:rPr>
-          <w:sz w:val="24"/>
-          <w:szCs w:val="24"/>
-          <w:lang w:val="en-GB"/>
-        </w:rPr>
-        <w:t>Clup</w:t>
-      </w:r>
-      <w:proofErr w:type="spellEnd"/>
-      <w:r>
-        <w:rPr>
-          <w:sz w:val="24"/>
-          <w:szCs w:val="24"/>
-          <w:lang w:val="en-GB"/>
-        </w:rPr>
-        <w:t xml:space="preserve"> arises in order </w:t>
-      </w:r>
-      <w:r>
-        <w:rPr>
-          <w:sz w:val="24"/>
-          <w:szCs w:val="24"/>
-          <w:lang w:val="en-GB"/>
-        </w:rPr>
-        <w:t>to avoid having crowds inside</w:t>
-      </w:r>
-      <w:r>
-        <w:rPr>
-          <w:sz w:val="24"/>
-          <w:szCs w:val="24"/>
-          <w:lang w:val="en-GB"/>
-        </w:rPr>
-        <w:t xml:space="preserve"> the </w:t>
-      </w:r>
-      <w:r>
-        <w:rPr>
-          <w:sz w:val="24"/>
-          <w:szCs w:val="24"/>
-          <w:lang w:val="en-GB"/>
-        </w:rPr>
-        <w:t>grocery shopping, which typically results in long lines forming outside, which are themselves a source of hazards</w:t>
-      </w:r>
-      <w:r>
-        <w:rPr>
-          <w:sz w:val="24"/>
-          <w:szCs w:val="24"/>
-          <w:lang w:val="en-GB"/>
-        </w:rPr>
-        <w:t xml:space="preserve"> during the healthcare emergency</w:t>
-      </w:r>
-      <w:r>
-        <w:rPr>
-          <w:sz w:val="24"/>
-          <w:szCs w:val="24"/>
-          <w:lang w:val="en-GB"/>
-        </w:rPr>
-        <w:t>.</w:t>
-      </w:r>
-    </w:p>
-    <w:p>
-      <w:pPr>
-        <w:rPr>
-          <w:sz w:val="24"/>
-          <w:szCs w:val="24"/>
-          <w:lang w:val="en-GB"/>
-        </w:rPr>
-      </w:pPr>
-      <w:r>
-        <w:rPr>
-          <w:sz w:val="24"/>
-          <w:szCs w:val="24"/>
-          <w:lang w:val="en-GB"/>
-        </w:rPr>
-        <w:t>The application would work as a digital counterpart to the common situation where people who are in line for a service retrieve a number that gives their position in the queu</w:t>
-      </w:r>
-      <w:r>
-        <w:rPr>
-          <w:sz w:val="24"/>
-          <w:szCs w:val="24"/>
-          <w:lang w:val="en-GB"/>
-        </w:rPr>
-        <w:t>e.</w:t>
+        <w:t>The application would work as a digital counterpart to the common situation where people who are in line for a service retrieve a number that gives their position in the queue.</w:t>
       </w:r>
     </w:p>
     <w:p>
@@ -931,15 +800,7 @@
           <w:szCs w:val="24"/>
           <w:lang w:val="en-GB"/>
         </w:rPr>
-        <w:t>A</w:t>
-      </w:r>
-      <w:r>
-        <w:rPr>
-          <w:sz w:val="24"/>
-          <w:szCs w:val="24"/>
-          <w:lang w:val="en-GB"/>
-        </w:rPr>
-        <w:t xml:space="preserve"> customer might indicate also the approximate expected duration of the visit. Alternatively, for long-term customers, this time could be inferred by the system based on an analysis of the previous visits.</w:t>
+        <w:t>A customer might indicate also the approximate expected duration of the visit. Alternatively, for long-term customers, this time could be inferred by the system based on an analysis of the previous visits.</w:t>
       </w:r>
     </w:p>
     <w:p>
@@ -1020,40 +881,22 @@
           <w:szCs w:val="24"/>
           <w:lang w:val="en-GB"/>
         </w:rPr>
-        <w:t xml:space="preserve">The </w:t>
-      </w:r>
-      <w:proofErr w:type="spellStart"/>
+        <w:t>The CLup also includes features that allow you to suggest alternative slots (on one day, or different days) to visit the store, or to recommend different stores in the same chain if the preferred one is not available, or to notify the available slots in one day/</w:t>
+      </w:r>
       <w:r>
         <w:rPr>
           <w:sz w:val="24"/>
           <w:szCs w:val="24"/>
           <w:lang w:val="en-GB"/>
         </w:rPr>
-        <w:t>CLup</w:t>
-      </w:r>
-      <w:proofErr w:type="spellEnd"/>
+        <w:t>time range</w:t>
+      </w:r>
       <w:r>
         <w:rPr>
           <w:sz w:val="24"/>
           <w:szCs w:val="24"/>
           <w:lang w:val="en-GB"/>
         </w:rPr>
-        <w:t xml:space="preserve"> also includes features that allow you to suggest alternative slots (on one day, or different days) to visit the store, or to recommend different stores in the same chain if the preferred one is not available, or to notify the available slots in one day/</w:t>
-      </w:r>
-      <w:r>
-        <w:rPr>
-          <w:sz w:val="24"/>
-          <w:szCs w:val="24"/>
-          <w:lang w:val="en-GB"/>
-        </w:rPr>
-        <w:t>time range</w:t>
-      </w:r>
-      <w:r>
-        <w:rPr>
-          <w:sz w:val="24"/>
-          <w:szCs w:val="24"/>
-          <w:lang w:val="en-GB"/>
-        </w:rPr>
         <w:t>.</w:t>
       </w:r>
     </w:p>
@@ -1061,11 +904,405 @@
       <w:pPr>
         <w:pStyle w:val="Titolo3"/>
       </w:pPr>
+      <w:r>
+        <w:lastRenderedPageBreak/>
+        <w:t xml:space="preserve">World </w:t>
+      </w:r>
+      <w:r>
+        <w:rPr>
+          <w:lang w:val="en-US"/>
+        </w:rPr>
+        <w:t>Phenomena</w:t>
+      </w:r>
     </w:p>
+    <w:tbl>
+      <w:tblPr>
+        <w:tblStyle w:val="Tabellagriglia2-colore1"/>
+        <w:tblW w:w="0" w:type="auto"/>
+        <w:tblLook w:val="04A0" w:firstRow="1" w:lastRow="0" w:firstColumn="1" w:lastColumn="0" w:noHBand="0" w:noVBand="1"/>
+      </w:tblPr>
+      <w:tblGrid>
+        <w:gridCol w:w="1418"/>
+        <w:gridCol w:w="8210"/>
+      </w:tblGrid>
+      <w:tr>
+        <w:trPr>
+          <w:cnfStyle w:val="100000000000" w:firstRow="1" w:lastRow="0" w:firstColumn="0" w:lastColumn="0" w:oddVBand="0" w:evenVBand="0" w:oddHBand="0" w:evenHBand="0" w:firstRowFirstColumn="0" w:firstRowLastColumn="0" w:lastRowFirstColumn="0" w:lastRowLastColumn="0"/>
+        </w:trPr>
+        <w:tc>
+          <w:tcPr>
+            <w:cnfStyle w:val="001000000000" w:firstRow="0" w:lastRow="0" w:firstColumn="1" w:lastColumn="0" w:oddVBand="0" w:evenVBand="0" w:oddHBand="0" w:evenHBand="0" w:firstRowFirstColumn="0" w:firstRowLastColumn="0" w:lastRowFirstColumn="0" w:lastRowLastColumn="0"/>
+            <w:tcW w:w="1418" w:type="dxa"/>
+          </w:tcPr>
+          <w:p>
+            <w:pPr>
+              <w:pStyle w:val="Paragrafoelenco"/>
+              <w:ind w:left="0"/>
+              <w:rPr>
+                <w:b w:val="0"/>
+                <w:bCs w:val="0"/>
+                <w:sz w:val="28"/>
+                <w:szCs w:val="28"/>
+                <w:lang w:val="en-GB"/>
+              </w:rPr>
+            </w:pPr>
+          </w:p>
+        </w:tc>
+        <w:tc>
+          <w:tcPr>
+            <w:tcW w:w="8210" w:type="dxa"/>
+          </w:tcPr>
+          <w:p>
+            <w:pPr>
+              <w:pStyle w:val="Paragrafoelenco"/>
+              <w:ind w:left="0"/>
+              <w:cnfStyle w:val="100000000000" w:firstRow="1" w:lastRow="0" w:firstColumn="0" w:lastColumn="0" w:oddVBand="0" w:evenVBand="0" w:oddHBand="0" w:evenHBand="0" w:firstRowFirstColumn="0" w:firstRowLastColumn="0" w:lastRowFirstColumn="0" w:lastRowLastColumn="0"/>
+              <w:rPr>
+                <w:sz w:val="28"/>
+                <w:szCs w:val="28"/>
+                <w:lang w:val="en-GB"/>
+              </w:rPr>
+            </w:pPr>
+          </w:p>
+        </w:tc>
+      </w:tr>
+      <w:tr>
+        <w:trPr>
+          <w:cnfStyle w:val="000000100000" w:firstRow="0" w:lastRow="0" w:firstColumn="0" w:lastColumn="0" w:oddVBand="0" w:evenVBand="0" w:oddHBand="1" w:evenHBand="0" w:firstRowFirstColumn="0" w:firstRowLastColumn="0" w:lastRowFirstColumn="0" w:lastRowLastColumn="0"/>
+        </w:trPr>
+        <w:tc>
+          <w:tcPr>
+            <w:cnfStyle w:val="001000000000" w:firstRow="0" w:lastRow="0" w:firstColumn="1" w:lastColumn="0" w:oddVBand="0" w:evenVBand="0" w:oddHBand="0" w:evenHBand="0" w:firstRowFirstColumn="0" w:firstRowLastColumn="0" w:lastRowFirstColumn="0" w:lastRowLastColumn="0"/>
+            <w:tcW w:w="1418" w:type="dxa"/>
+          </w:tcPr>
+          <w:p>
+            <w:pPr>
+              <w:pStyle w:val="Paragrafoelenco"/>
+              <w:ind w:left="0"/>
+              <w:rPr>
+                <w:sz w:val="28"/>
+                <w:szCs w:val="28"/>
+                <w:lang w:val="en-GB"/>
+              </w:rPr>
+            </w:pPr>
+            <w:r>
+              <w:rPr>
+                <w:sz w:val="28"/>
+                <w:szCs w:val="28"/>
+                <w:lang w:val="en-GB"/>
+              </w:rPr>
+              <w:t>WP1</w:t>
+            </w:r>
+          </w:p>
+        </w:tc>
+        <w:tc>
+          <w:tcPr>
+            <w:tcW w:w="8210" w:type="dxa"/>
+          </w:tcPr>
+          <w:p>
+            <w:pPr>
+              <w:pStyle w:val="Paragrafoelenco"/>
+              <w:ind w:left="0"/>
+              <w:cnfStyle w:val="000000100000" w:firstRow="0" w:lastRow="0" w:firstColumn="0" w:lastColumn="0" w:oddVBand="0" w:evenVBand="0" w:oddHBand="1" w:evenHBand="0" w:firstRowFirstColumn="0" w:firstRowLastColumn="0" w:lastRowFirstColumn="0" w:lastRowLastColumn="0"/>
+              <w:rPr>
+                <w:b/>
+                <w:bCs/>
+                <w:sz w:val="28"/>
+                <w:szCs w:val="28"/>
+                <w:lang w:val="en-GB"/>
+              </w:rPr>
+            </w:pPr>
+            <w:r>
+              <w:rPr>
+                <w:b/>
+                <w:bCs/>
+                <w:sz w:val="28"/>
+                <w:szCs w:val="28"/>
+                <w:lang w:val="en-GB"/>
+              </w:rPr>
+              <w:t>User needs to go at a grocery shop</w:t>
+            </w:r>
+          </w:p>
+        </w:tc>
+      </w:tr>
+      <w:tr>
+        <w:tc>
+          <w:tcPr>
+            <w:cnfStyle w:val="001000000000" w:firstRow="0" w:lastRow="0" w:firstColumn="1" w:lastColumn="0" w:oddVBand="0" w:evenVBand="0" w:oddHBand="0" w:evenHBand="0" w:firstRowFirstColumn="0" w:firstRowLastColumn="0" w:lastRowFirstColumn="0" w:lastRowLastColumn="0"/>
+            <w:tcW w:w="1418" w:type="dxa"/>
+          </w:tcPr>
+          <w:p>
+            <w:pPr>
+              <w:pStyle w:val="Paragrafoelenco"/>
+              <w:ind w:left="0"/>
+              <w:rPr>
+                <w:sz w:val="28"/>
+                <w:szCs w:val="28"/>
+                <w:lang w:val="en-GB"/>
+              </w:rPr>
+            </w:pPr>
+            <w:r>
+              <w:rPr>
+                <w:sz w:val="28"/>
+                <w:szCs w:val="28"/>
+                <w:lang w:val="en-GB"/>
+              </w:rPr>
+              <w:t>WP2</w:t>
+            </w:r>
+          </w:p>
+        </w:tc>
+        <w:tc>
+          <w:tcPr>
+            <w:tcW w:w="8210" w:type="dxa"/>
+          </w:tcPr>
+          <w:p>
+            <w:pPr>
+              <w:pStyle w:val="Paragrafoelenco"/>
+              <w:ind w:left="0"/>
+              <w:cnfStyle w:val="000000000000" w:firstRow="0" w:lastRow="0" w:firstColumn="0" w:lastColumn="0" w:oddVBand="0" w:evenVBand="0" w:oddHBand="0" w:evenHBand="0" w:firstRowFirstColumn="0" w:firstRowLastColumn="0" w:lastRowFirstColumn="0" w:lastRowLastColumn="0"/>
+              <w:rPr>
+                <w:b/>
+                <w:bCs/>
+                <w:sz w:val="28"/>
+                <w:szCs w:val="28"/>
+                <w:lang w:val="en-GB"/>
+              </w:rPr>
+            </w:pPr>
+            <w:proofErr w:type="gramStart"/>
+            <w:r>
+              <w:rPr>
+                <w:b/>
+                <w:bCs/>
+                <w:sz w:val="28"/>
+                <w:szCs w:val="28"/>
+                <w:lang w:val="en-GB"/>
+              </w:rPr>
+              <w:t>User</w:t>
+            </w:r>
+            <w:proofErr w:type="gramEnd"/>
+            <w:r>
+              <w:rPr>
+                <w:b/>
+                <w:bCs/>
+                <w:sz w:val="28"/>
+                <w:szCs w:val="28"/>
+                <w:lang w:val="en-GB"/>
+              </w:rPr>
+              <w:t xml:space="preserve"> have a smartphone</w:t>
+            </w:r>
+          </w:p>
+        </w:tc>
+      </w:tr>
+      <w:tr>
+        <w:trPr>
+          <w:cnfStyle w:val="000000100000" w:firstRow="0" w:lastRow="0" w:firstColumn="0" w:lastColumn="0" w:oddVBand="0" w:evenVBand="0" w:oddHBand="1" w:evenHBand="0" w:firstRowFirstColumn="0" w:firstRowLastColumn="0" w:lastRowFirstColumn="0" w:lastRowLastColumn="0"/>
+        </w:trPr>
+        <w:tc>
+          <w:tcPr>
+            <w:cnfStyle w:val="001000000000" w:firstRow="0" w:lastRow="0" w:firstColumn="1" w:lastColumn="0" w:oddVBand="0" w:evenVBand="0" w:oddHBand="0" w:evenHBand="0" w:firstRowFirstColumn="0" w:firstRowLastColumn="0" w:lastRowFirstColumn="0" w:lastRowLastColumn="0"/>
+            <w:tcW w:w="1418" w:type="dxa"/>
+          </w:tcPr>
+          <w:p>
+            <w:pPr>
+              <w:pStyle w:val="Paragrafoelenco"/>
+              <w:ind w:left="0"/>
+              <w:rPr>
+                <w:sz w:val="28"/>
+                <w:szCs w:val="28"/>
+                <w:lang w:val="en-GB"/>
+              </w:rPr>
+            </w:pPr>
+            <w:r>
+              <w:rPr>
+                <w:sz w:val="28"/>
+                <w:szCs w:val="28"/>
+                <w:lang w:val="en-GB"/>
+              </w:rPr>
+              <w:t>WP3</w:t>
+            </w:r>
+          </w:p>
+        </w:tc>
+        <w:tc>
+          <w:tcPr>
+            <w:tcW w:w="8210" w:type="dxa"/>
+          </w:tcPr>
+          <w:p>
+            <w:pPr>
+              <w:pStyle w:val="Paragrafoelenco"/>
+              <w:ind w:left="0"/>
+              <w:cnfStyle w:val="000000100000" w:firstRow="0" w:lastRow="0" w:firstColumn="0" w:lastColumn="0" w:oddVBand="0" w:evenVBand="0" w:oddHBand="1" w:evenHBand="0" w:firstRowFirstColumn="0" w:firstRowLastColumn="0" w:lastRowFirstColumn="0" w:lastRowLastColumn="0"/>
+              <w:rPr>
+                <w:b/>
+                <w:bCs/>
+                <w:sz w:val="28"/>
+                <w:szCs w:val="28"/>
+                <w:lang w:val="en-GB"/>
+              </w:rPr>
+            </w:pPr>
+            <w:r>
+              <w:rPr>
+                <w:b/>
+                <w:bCs/>
+                <w:sz w:val="28"/>
+                <w:szCs w:val="28"/>
+                <w:lang w:val="en-GB"/>
+              </w:rPr>
+              <w:t xml:space="preserve">Grocery </w:t>
+            </w:r>
+            <w:proofErr w:type="gramStart"/>
+            <w:r>
+              <w:rPr>
+                <w:b/>
+                <w:bCs/>
+                <w:sz w:val="28"/>
+                <w:szCs w:val="28"/>
+                <w:lang w:val="en-GB"/>
+              </w:rPr>
+              <w:t>shop</w:t>
+            </w:r>
+            <w:proofErr w:type="gramEnd"/>
+            <w:r>
+              <w:rPr>
+                <w:b/>
+                <w:bCs/>
+                <w:sz w:val="28"/>
+                <w:szCs w:val="28"/>
+                <w:lang w:val="en-GB"/>
+              </w:rPr>
+              <w:t xml:space="preserve"> have long line at the entrance</w:t>
+            </w:r>
+          </w:p>
+        </w:tc>
+      </w:tr>
+      <w:tr>
+        <w:tc>
+          <w:tcPr>
+            <w:cnfStyle w:val="001000000000" w:firstRow="0" w:lastRow="0" w:firstColumn="1" w:lastColumn="0" w:oddVBand="0" w:evenVBand="0" w:oddHBand="0" w:evenHBand="0" w:firstRowFirstColumn="0" w:firstRowLastColumn="0" w:lastRowFirstColumn="0" w:lastRowLastColumn="0"/>
+            <w:tcW w:w="1418" w:type="dxa"/>
+          </w:tcPr>
+          <w:p>
+            <w:pPr>
+              <w:pStyle w:val="Paragrafoelenco"/>
+              <w:ind w:left="0"/>
+              <w:rPr>
+                <w:sz w:val="28"/>
+                <w:szCs w:val="28"/>
+                <w:lang w:val="en-GB"/>
+              </w:rPr>
+            </w:pPr>
+            <w:r>
+              <w:rPr>
+                <w:sz w:val="28"/>
+                <w:szCs w:val="28"/>
+                <w:lang w:val="en-GB"/>
+              </w:rPr>
+              <w:t>WP4</w:t>
+            </w:r>
+          </w:p>
+        </w:tc>
+        <w:tc>
+          <w:tcPr>
+            <w:tcW w:w="8210" w:type="dxa"/>
+          </w:tcPr>
+          <w:p>
+            <w:pPr>
+              <w:pStyle w:val="Paragrafoelenco"/>
+              <w:ind w:left="0"/>
+              <w:cnfStyle w:val="000000000000" w:firstRow="0" w:lastRow="0" w:firstColumn="0" w:lastColumn="0" w:oddVBand="0" w:evenVBand="0" w:oddHBand="0" w:evenHBand="0" w:firstRowFirstColumn="0" w:firstRowLastColumn="0" w:lastRowFirstColumn="0" w:lastRowLastColumn="0"/>
+              <w:rPr>
+                <w:b/>
+                <w:bCs/>
+                <w:sz w:val="28"/>
+                <w:szCs w:val="28"/>
+                <w:lang w:val="en-GB"/>
+              </w:rPr>
+            </w:pPr>
+            <w:r>
+              <w:rPr>
+                <w:b/>
+                <w:bCs/>
+                <w:sz w:val="28"/>
+                <w:szCs w:val="28"/>
+                <w:lang w:val="en-GB"/>
+              </w:rPr>
+              <w:t>User needs to respect rule in order to maintain social distancing due to the pandemic</w:t>
+            </w:r>
+          </w:p>
+        </w:tc>
+      </w:tr>
+      <w:tr>
+        <w:trPr>
+          <w:cnfStyle w:val="000000100000" w:firstRow="0" w:lastRow="0" w:firstColumn="0" w:lastColumn="0" w:oddVBand="0" w:evenVBand="0" w:oddHBand="1" w:evenHBand="0" w:firstRowFirstColumn="0" w:firstRowLastColumn="0" w:lastRowFirstColumn="0" w:lastRowLastColumn="0"/>
+        </w:trPr>
+        <w:tc>
+          <w:tcPr>
+            <w:cnfStyle w:val="001000000000" w:firstRow="0" w:lastRow="0" w:firstColumn="1" w:lastColumn="0" w:oddVBand="0" w:evenVBand="0" w:oddHBand="0" w:evenHBand="0" w:firstRowFirstColumn="0" w:firstRowLastColumn="0" w:lastRowFirstColumn="0" w:lastRowLastColumn="0"/>
+            <w:tcW w:w="1418" w:type="dxa"/>
+          </w:tcPr>
+          <w:p>
+            <w:pPr>
+              <w:pStyle w:val="Paragrafoelenco"/>
+              <w:ind w:left="0"/>
+              <w:rPr>
+                <w:sz w:val="28"/>
+                <w:szCs w:val="28"/>
+                <w:lang w:val="en-GB"/>
+              </w:rPr>
+            </w:pPr>
+            <w:r>
+              <w:rPr>
+                <w:sz w:val="28"/>
+                <w:szCs w:val="28"/>
+                <w:lang w:val="en-GB"/>
+              </w:rPr>
+              <w:t>WP5</w:t>
+            </w:r>
+          </w:p>
+        </w:tc>
+        <w:tc>
+          <w:tcPr>
+            <w:tcW w:w="8210" w:type="dxa"/>
+          </w:tcPr>
+          <w:p>
+            <w:pPr>
+              <w:pStyle w:val="Paragrafoelenco"/>
+              <w:ind w:left="0"/>
+              <w:cnfStyle w:val="000000100000" w:firstRow="0" w:lastRow="0" w:firstColumn="0" w:lastColumn="0" w:oddVBand="0" w:evenVBand="0" w:oddHBand="1" w:evenHBand="0" w:firstRowFirstColumn="0" w:firstRowLastColumn="0" w:lastRowFirstColumn="0" w:lastRowLastColumn="0"/>
+              <w:rPr>
+                <w:b/>
+                <w:bCs/>
+                <w:sz w:val="28"/>
+                <w:szCs w:val="28"/>
+                <w:lang w:val="en-GB"/>
+              </w:rPr>
+            </w:pPr>
+            <w:r>
+              <w:rPr>
+                <w:b/>
+                <w:bCs/>
+                <w:sz w:val="28"/>
+                <w:szCs w:val="28"/>
+                <w:lang w:val="en-GB"/>
+              </w:rPr>
+              <w:t xml:space="preserve">Users </w:t>
+            </w:r>
+            <w:r>
+              <w:rPr>
+                <w:b/>
+                <w:bCs/>
+                <w:sz w:val="28"/>
+                <w:szCs w:val="28"/>
+                <w:lang w:val="en-GB"/>
+              </w:rPr>
+              <w:t>need to buy different things according to their necessity</w:t>
+            </w:r>
+          </w:p>
+        </w:tc>
+      </w:tr>
+    </w:tbl>
     <w:p>
       <w:pPr>
         <w:pStyle w:val="Paragrafoelenco"/>
-        <w:jc w:val="both"/>
         <w:rPr>
           <w:b/>
           <w:bCs/>
@@ -1077,10 +1314,780 @@
     </w:p>
     <w:p>
       <w:pPr>
-        <w:pStyle w:val="Paragrafoelenco"/>
-        <w:rPr>
-          <w:b/>
-          <w:bCs/>
+        <w:pStyle w:val="Titolo3"/>
+        <w:rPr>
+          <w:lang w:val="en-GB"/>
+        </w:rPr>
+      </w:pPr>
+      <w:r>
+        <w:rPr>
+          <w:lang w:val="en-GB"/>
+        </w:rPr>
+        <w:t>Shared Phenomena</w:t>
+      </w:r>
+    </w:p>
+    <w:tbl>
+      <w:tblPr>
+        <w:tblStyle w:val="Tabellagriglia2-colore1"/>
+        <w:tblW w:w="0" w:type="auto"/>
+        <w:tblLook w:val="04A0" w:firstRow="1" w:lastRow="0" w:firstColumn="1" w:lastColumn="0" w:noHBand="0" w:noVBand="1"/>
+      </w:tblPr>
+      <w:tblGrid>
+        <w:gridCol w:w="1418"/>
+        <w:gridCol w:w="8210"/>
+      </w:tblGrid>
+      <w:tr>
+        <w:trPr>
+          <w:cnfStyle w:val="100000000000" w:firstRow="1" w:lastRow="0" w:firstColumn="0" w:lastColumn="0" w:oddVBand="0" w:evenVBand="0" w:oddHBand="0" w:evenHBand="0" w:firstRowFirstColumn="0" w:firstRowLastColumn="0" w:lastRowFirstColumn="0" w:lastRowLastColumn="0"/>
+        </w:trPr>
+        <w:tc>
+          <w:tcPr>
+            <w:cnfStyle w:val="001000000000" w:firstRow="0" w:lastRow="0" w:firstColumn="1" w:lastColumn="0" w:oddVBand="0" w:evenVBand="0" w:oddHBand="0" w:evenHBand="0" w:firstRowFirstColumn="0" w:firstRowLastColumn="0" w:lastRowFirstColumn="0" w:lastRowLastColumn="0"/>
+            <w:tcW w:w="1418" w:type="dxa"/>
+          </w:tcPr>
+          <w:p>
+            <w:pPr>
+              <w:rPr>
+                <w:sz w:val="28"/>
+                <w:szCs w:val="28"/>
+                <w:lang w:val="en-GB"/>
+              </w:rPr>
+            </w:pPr>
+          </w:p>
+        </w:tc>
+        <w:tc>
+          <w:tcPr>
+            <w:tcW w:w="8210" w:type="dxa"/>
+          </w:tcPr>
+          <w:p>
+            <w:pPr>
+              <w:cnfStyle w:val="100000000000" w:firstRow="1" w:lastRow="0" w:firstColumn="0" w:lastColumn="0" w:oddVBand="0" w:evenVBand="0" w:oddHBand="0" w:evenHBand="0" w:firstRowFirstColumn="0" w:firstRowLastColumn="0" w:lastRowFirstColumn="0" w:lastRowLastColumn="0"/>
+              <w:rPr>
+                <w:sz w:val="28"/>
+                <w:szCs w:val="28"/>
+                <w:lang w:val="en-GB"/>
+              </w:rPr>
+            </w:pPr>
+          </w:p>
+        </w:tc>
+      </w:tr>
+      <w:tr>
+        <w:trPr>
+          <w:cnfStyle w:val="000000100000" w:firstRow="0" w:lastRow="0" w:firstColumn="0" w:lastColumn="0" w:oddVBand="0" w:evenVBand="0" w:oddHBand="1" w:evenHBand="0" w:firstRowFirstColumn="0" w:firstRowLastColumn="0" w:lastRowFirstColumn="0" w:lastRowLastColumn="0"/>
+        </w:trPr>
+        <w:tc>
+          <w:tcPr>
+            <w:cnfStyle w:val="001000000000" w:firstRow="0" w:lastRow="0" w:firstColumn="1" w:lastColumn="0" w:oddVBand="0" w:evenVBand="0" w:oddHBand="0" w:evenHBand="0" w:firstRowFirstColumn="0" w:firstRowLastColumn="0" w:lastRowFirstColumn="0" w:lastRowLastColumn="0"/>
+            <w:tcW w:w="1418" w:type="dxa"/>
+          </w:tcPr>
+          <w:p>
+            <w:pPr>
+              <w:rPr>
+                <w:sz w:val="28"/>
+                <w:szCs w:val="28"/>
+                <w:lang w:val="en-GB"/>
+              </w:rPr>
+            </w:pPr>
+            <w:r>
+              <w:rPr>
+                <w:sz w:val="28"/>
+                <w:szCs w:val="28"/>
+                <w:lang w:val="en-GB"/>
+              </w:rPr>
+              <w:t>SP1</w:t>
+            </w:r>
+          </w:p>
+        </w:tc>
+        <w:tc>
+          <w:tcPr>
+            <w:tcW w:w="8210" w:type="dxa"/>
+          </w:tcPr>
+          <w:p>
+            <w:pPr>
+              <w:cnfStyle w:val="000000100000" w:firstRow="0" w:lastRow="0" w:firstColumn="0" w:lastColumn="0" w:oddVBand="0" w:evenVBand="0" w:oddHBand="1" w:evenHBand="0" w:firstRowFirstColumn="0" w:firstRowLastColumn="0" w:lastRowFirstColumn="0" w:lastRowLastColumn="0"/>
+              <w:rPr>
+                <w:b/>
+                <w:bCs/>
+                <w:sz w:val="28"/>
+                <w:szCs w:val="28"/>
+                <w:lang w:val="en-GB"/>
+              </w:rPr>
+            </w:pPr>
+            <w:proofErr w:type="gramStart"/>
+            <w:r>
+              <w:rPr>
+                <w:b/>
+                <w:bCs/>
+                <w:sz w:val="28"/>
+                <w:szCs w:val="28"/>
+                <w:lang w:val="en-GB"/>
+              </w:rPr>
+              <w:t>User</w:t>
+            </w:r>
+            <w:proofErr w:type="gramEnd"/>
+            <w:r>
+              <w:rPr>
+                <w:b/>
+                <w:bCs/>
+                <w:sz w:val="28"/>
+                <w:szCs w:val="28"/>
+                <w:lang w:val="en-GB"/>
+              </w:rPr>
+              <w:t xml:space="preserve"> require to line up for </w:t>
+            </w:r>
+            <w:r>
+              <w:rPr>
+                <w:b/>
+                <w:bCs/>
+                <w:sz w:val="28"/>
+                <w:szCs w:val="28"/>
+                <w:lang w:val="en-GB"/>
+              </w:rPr>
+              <w:t>a</w:t>
+            </w:r>
+            <w:r>
+              <w:rPr>
+                <w:b/>
+                <w:bCs/>
+                <w:sz w:val="28"/>
+                <w:szCs w:val="28"/>
+                <w:lang w:val="en-GB"/>
+              </w:rPr>
+              <w:t xml:space="preserve"> shop</w:t>
+            </w:r>
+          </w:p>
+        </w:tc>
+      </w:tr>
+      <w:tr>
+        <w:tc>
+          <w:tcPr>
+            <w:cnfStyle w:val="001000000000" w:firstRow="0" w:lastRow="0" w:firstColumn="1" w:lastColumn="0" w:oddVBand="0" w:evenVBand="0" w:oddHBand="0" w:evenHBand="0" w:firstRowFirstColumn="0" w:firstRowLastColumn="0" w:lastRowFirstColumn="0" w:lastRowLastColumn="0"/>
+            <w:tcW w:w="1418" w:type="dxa"/>
+          </w:tcPr>
+          <w:p>
+            <w:pPr>
+              <w:rPr>
+                <w:sz w:val="28"/>
+                <w:szCs w:val="28"/>
+                <w:lang w:val="en-GB"/>
+              </w:rPr>
+            </w:pPr>
+            <w:r>
+              <w:rPr>
+                <w:sz w:val="28"/>
+                <w:szCs w:val="28"/>
+                <w:lang w:val="en-GB"/>
+              </w:rPr>
+              <w:t>SP2</w:t>
+            </w:r>
+          </w:p>
+        </w:tc>
+        <w:tc>
+          <w:tcPr>
+            <w:tcW w:w="8210" w:type="dxa"/>
+          </w:tcPr>
+          <w:p>
+            <w:pPr>
+              <w:cnfStyle w:val="000000000000" w:firstRow="0" w:lastRow="0" w:firstColumn="0" w:lastColumn="0" w:oddVBand="0" w:evenVBand="0" w:oddHBand="0" w:evenHBand="0" w:firstRowFirstColumn="0" w:firstRowLastColumn="0" w:lastRowFirstColumn="0" w:lastRowLastColumn="0"/>
+              <w:rPr>
+                <w:b/>
+                <w:bCs/>
+                <w:sz w:val="28"/>
+                <w:szCs w:val="28"/>
+                <w:lang w:val="en-GB"/>
+              </w:rPr>
+            </w:pPr>
+            <w:r>
+              <w:rPr>
+                <w:b/>
+                <w:bCs/>
+                <w:sz w:val="28"/>
+                <w:szCs w:val="28"/>
+                <w:lang w:val="en-GB"/>
+              </w:rPr>
+              <w:t>User is assigned to his place in a virtual line</w:t>
+            </w:r>
+          </w:p>
+        </w:tc>
+      </w:tr>
+      <w:tr>
+        <w:trPr>
+          <w:cnfStyle w:val="000000100000" w:firstRow="0" w:lastRow="0" w:firstColumn="0" w:lastColumn="0" w:oddVBand="0" w:evenVBand="0" w:oddHBand="1" w:evenHBand="0" w:firstRowFirstColumn="0" w:firstRowLastColumn="0" w:lastRowFirstColumn="0" w:lastRowLastColumn="0"/>
+        </w:trPr>
+        <w:tc>
+          <w:tcPr>
+            <w:cnfStyle w:val="001000000000" w:firstRow="0" w:lastRow="0" w:firstColumn="1" w:lastColumn="0" w:oddVBand="0" w:evenVBand="0" w:oddHBand="0" w:evenHBand="0" w:firstRowFirstColumn="0" w:firstRowLastColumn="0" w:lastRowFirstColumn="0" w:lastRowLastColumn="0"/>
+            <w:tcW w:w="1418" w:type="dxa"/>
+          </w:tcPr>
+          <w:p>
+            <w:pPr>
+              <w:rPr>
+                <w:sz w:val="28"/>
+                <w:szCs w:val="28"/>
+                <w:lang w:val="en-GB"/>
+              </w:rPr>
+            </w:pPr>
+            <w:r>
+              <w:rPr>
+                <w:sz w:val="28"/>
+                <w:szCs w:val="28"/>
+                <w:lang w:val="en-GB"/>
+              </w:rPr>
+              <w:t>SP</w:t>
+            </w:r>
+            <w:r>
+              <w:rPr>
+                <w:sz w:val="28"/>
+                <w:szCs w:val="28"/>
+                <w:lang w:val="en-GB"/>
+              </w:rPr>
+              <w:t>3</w:t>
+            </w:r>
+          </w:p>
+        </w:tc>
+        <w:tc>
+          <w:tcPr>
+            <w:tcW w:w="8210" w:type="dxa"/>
+          </w:tcPr>
+          <w:p>
+            <w:pPr>
+              <w:cnfStyle w:val="000000100000" w:firstRow="0" w:lastRow="0" w:firstColumn="0" w:lastColumn="0" w:oddVBand="0" w:evenVBand="0" w:oddHBand="1" w:evenHBand="0" w:firstRowFirstColumn="0" w:firstRowLastColumn="0" w:lastRowFirstColumn="0" w:lastRowLastColumn="0"/>
+              <w:rPr>
+                <w:b/>
+                <w:bCs/>
+                <w:sz w:val="28"/>
+                <w:szCs w:val="28"/>
+                <w:lang w:val="en-GB"/>
+              </w:rPr>
+            </w:pPr>
+            <w:r>
+              <w:rPr>
+                <w:b/>
+                <w:bCs/>
+                <w:sz w:val="28"/>
+                <w:szCs w:val="28"/>
+                <w:lang w:val="en-GB"/>
+              </w:rPr>
+              <w:t>CLup can generate a QR code for each user</w:t>
+            </w:r>
+          </w:p>
+        </w:tc>
+      </w:tr>
+      <w:tr>
+        <w:tc>
+          <w:tcPr>
+            <w:cnfStyle w:val="001000000000" w:firstRow="0" w:lastRow="0" w:firstColumn="1" w:lastColumn="0" w:oddVBand="0" w:evenVBand="0" w:oddHBand="0" w:evenHBand="0" w:firstRowFirstColumn="0" w:firstRowLastColumn="0" w:lastRowFirstColumn="0" w:lastRowLastColumn="0"/>
+            <w:tcW w:w="1418" w:type="dxa"/>
+          </w:tcPr>
+          <w:p>
+            <w:pPr>
+              <w:rPr>
+                <w:sz w:val="28"/>
+                <w:szCs w:val="28"/>
+                <w:lang w:val="en-GB"/>
+              </w:rPr>
+            </w:pPr>
+            <w:r>
+              <w:rPr>
+                <w:sz w:val="28"/>
+                <w:szCs w:val="28"/>
+                <w:lang w:val="en-GB"/>
+              </w:rPr>
+              <w:t>SP</w:t>
+            </w:r>
+            <w:r>
+              <w:rPr>
+                <w:sz w:val="28"/>
+                <w:szCs w:val="28"/>
+                <w:lang w:val="en-GB"/>
+              </w:rPr>
+              <w:t>4</w:t>
+            </w:r>
+          </w:p>
+        </w:tc>
+        <w:tc>
+          <w:tcPr>
+            <w:tcW w:w="8210" w:type="dxa"/>
+          </w:tcPr>
+          <w:p>
+            <w:pPr>
+              <w:cnfStyle w:val="000000000000" w:firstRow="0" w:lastRow="0" w:firstColumn="0" w:lastColumn="0" w:oddVBand="0" w:evenVBand="0" w:oddHBand="0" w:evenHBand="0" w:firstRowFirstColumn="0" w:firstRowLastColumn="0" w:lastRowFirstColumn="0" w:lastRowLastColumn="0"/>
+              <w:rPr>
+                <w:b/>
+                <w:bCs/>
+                <w:sz w:val="28"/>
+                <w:szCs w:val="28"/>
+                <w:lang w:val="en-GB"/>
+              </w:rPr>
+            </w:pPr>
+            <w:r>
+              <w:rPr>
+                <w:b/>
+                <w:bCs/>
+                <w:sz w:val="28"/>
+                <w:szCs w:val="28"/>
+                <w:lang w:val="en-GB"/>
+              </w:rPr>
+              <w:t xml:space="preserve">Every store can scan the QR code of the customer to monitor </w:t>
+            </w:r>
+            <w:r>
+              <w:rPr>
+                <w:b/>
+                <w:bCs/>
+                <w:sz w:val="28"/>
+                <w:szCs w:val="28"/>
+                <w:lang w:val="en-GB"/>
+              </w:rPr>
+              <w:t>entrances</w:t>
+            </w:r>
+          </w:p>
+        </w:tc>
+      </w:tr>
+      <w:tr>
+        <w:trPr>
+          <w:cnfStyle w:val="000000100000" w:firstRow="0" w:lastRow="0" w:firstColumn="0" w:lastColumn="0" w:oddVBand="0" w:evenVBand="0" w:oddHBand="1" w:evenHBand="0" w:firstRowFirstColumn="0" w:firstRowLastColumn="0" w:lastRowFirstColumn="0" w:lastRowLastColumn="0"/>
+        </w:trPr>
+        <w:tc>
+          <w:tcPr>
+            <w:cnfStyle w:val="001000000000" w:firstRow="0" w:lastRow="0" w:firstColumn="1" w:lastColumn="0" w:oddVBand="0" w:evenVBand="0" w:oddHBand="0" w:evenHBand="0" w:firstRowFirstColumn="0" w:firstRowLastColumn="0" w:lastRowFirstColumn="0" w:lastRowLastColumn="0"/>
+            <w:tcW w:w="1418" w:type="dxa"/>
+          </w:tcPr>
+          <w:p>
+            <w:pPr>
+              <w:rPr>
+                <w:sz w:val="28"/>
+                <w:szCs w:val="28"/>
+                <w:lang w:val="en-GB"/>
+              </w:rPr>
+            </w:pPr>
+            <w:r>
+              <w:rPr>
+                <w:sz w:val="28"/>
+                <w:szCs w:val="28"/>
+                <w:lang w:val="en-GB"/>
+              </w:rPr>
+              <w:t>SP</w:t>
+            </w:r>
+            <w:r>
+              <w:rPr>
+                <w:sz w:val="28"/>
+                <w:szCs w:val="28"/>
+                <w:lang w:val="en-GB"/>
+              </w:rPr>
+              <w:t>5</w:t>
+            </w:r>
+          </w:p>
+        </w:tc>
+        <w:tc>
+          <w:tcPr>
+            <w:tcW w:w="8210" w:type="dxa"/>
+          </w:tcPr>
+          <w:p>
+            <w:pPr>
+              <w:cnfStyle w:val="000000100000" w:firstRow="0" w:lastRow="0" w:firstColumn="0" w:lastColumn="0" w:oddVBand="0" w:evenVBand="0" w:oddHBand="1" w:evenHBand="0" w:firstRowFirstColumn="0" w:firstRowLastColumn="0" w:lastRowFirstColumn="0" w:lastRowLastColumn="0"/>
+              <w:rPr>
+                <w:b/>
+                <w:bCs/>
+                <w:sz w:val="28"/>
+                <w:szCs w:val="28"/>
+                <w:lang w:val="en-GB"/>
+              </w:rPr>
+            </w:pPr>
+            <w:r>
+              <w:rPr>
+                <w:b/>
+                <w:bCs/>
+                <w:sz w:val="28"/>
+                <w:szCs w:val="28"/>
+                <w:lang w:val="en-GB"/>
+              </w:rPr>
+              <w:t xml:space="preserve">CLup notify the user when </w:t>
+            </w:r>
+            <w:proofErr w:type="gramStart"/>
+            <w:r>
+              <w:rPr>
+                <w:b/>
+                <w:bCs/>
+                <w:sz w:val="28"/>
+                <w:szCs w:val="28"/>
+                <w:lang w:val="en-GB"/>
+              </w:rPr>
+              <w:t>it’s</w:t>
+            </w:r>
+            <w:proofErr w:type="gramEnd"/>
+            <w:r>
+              <w:rPr>
+                <w:b/>
+                <w:bCs/>
+                <w:sz w:val="28"/>
+                <w:szCs w:val="28"/>
+                <w:lang w:val="en-GB"/>
+              </w:rPr>
+              <w:t xml:space="preserve"> time to go to the store</w:t>
+            </w:r>
+          </w:p>
+        </w:tc>
+      </w:tr>
+      <w:tr>
+        <w:tc>
+          <w:tcPr>
+            <w:cnfStyle w:val="001000000000" w:firstRow="0" w:lastRow="0" w:firstColumn="1" w:lastColumn="0" w:oddVBand="0" w:evenVBand="0" w:oddHBand="0" w:evenHBand="0" w:firstRowFirstColumn="0" w:firstRowLastColumn="0" w:lastRowFirstColumn="0" w:lastRowLastColumn="0"/>
+            <w:tcW w:w="1418" w:type="dxa"/>
+          </w:tcPr>
+          <w:p>
+            <w:pPr>
+              <w:rPr>
+                <w:sz w:val="28"/>
+                <w:szCs w:val="28"/>
+                <w:lang w:val="en-GB"/>
+              </w:rPr>
+            </w:pPr>
+            <w:r>
+              <w:rPr>
+                <w:sz w:val="28"/>
+                <w:szCs w:val="28"/>
+                <w:lang w:val="en-GB"/>
+              </w:rPr>
+              <w:t>SP</w:t>
+            </w:r>
+            <w:r>
+              <w:rPr>
+                <w:sz w:val="28"/>
+                <w:szCs w:val="28"/>
+                <w:lang w:val="en-GB"/>
+              </w:rPr>
+              <w:t>6</w:t>
+            </w:r>
+          </w:p>
+        </w:tc>
+        <w:tc>
+          <w:tcPr>
+            <w:tcW w:w="8210" w:type="dxa"/>
+          </w:tcPr>
+          <w:p>
+            <w:pPr>
+              <w:cnfStyle w:val="000000000000" w:firstRow="0" w:lastRow="0" w:firstColumn="0" w:lastColumn="0" w:oddVBand="0" w:evenVBand="0" w:oddHBand="0" w:evenHBand="0" w:firstRowFirstColumn="0" w:firstRowLastColumn="0" w:lastRowFirstColumn="0" w:lastRowLastColumn="0"/>
+              <w:rPr>
+                <w:b/>
+                <w:bCs/>
+                <w:sz w:val="28"/>
+                <w:szCs w:val="28"/>
+                <w:lang w:val="en-GB"/>
+              </w:rPr>
+            </w:pPr>
+            <w:r>
+              <w:rPr>
+                <w:b/>
+                <w:bCs/>
+                <w:sz w:val="28"/>
+                <w:szCs w:val="28"/>
+                <w:lang w:val="en-GB"/>
+              </w:rPr>
+              <w:t>User can require a physical ticket for the queue</w:t>
+            </w:r>
+          </w:p>
+        </w:tc>
+      </w:tr>
+      <w:tr>
+        <w:trPr>
+          <w:cnfStyle w:val="000000100000" w:firstRow="0" w:lastRow="0" w:firstColumn="0" w:lastColumn="0" w:oddVBand="0" w:evenVBand="0" w:oddHBand="1" w:evenHBand="0" w:firstRowFirstColumn="0" w:firstRowLastColumn="0" w:lastRowFirstColumn="0" w:lastRowLastColumn="0"/>
+        </w:trPr>
+        <w:tc>
+          <w:tcPr>
+            <w:cnfStyle w:val="001000000000" w:firstRow="0" w:lastRow="0" w:firstColumn="1" w:lastColumn="0" w:oddVBand="0" w:evenVBand="0" w:oddHBand="0" w:evenHBand="0" w:firstRowFirstColumn="0" w:firstRowLastColumn="0" w:lastRowFirstColumn="0" w:lastRowLastColumn="0"/>
+            <w:tcW w:w="1418" w:type="dxa"/>
+          </w:tcPr>
+          <w:p>
+            <w:pPr>
+              <w:rPr>
+                <w:sz w:val="28"/>
+                <w:szCs w:val="28"/>
+                <w:lang w:val="en-GB"/>
+              </w:rPr>
+            </w:pPr>
+            <w:r>
+              <w:rPr>
+                <w:sz w:val="28"/>
+                <w:szCs w:val="28"/>
+                <w:lang w:val="en-GB"/>
+              </w:rPr>
+              <w:t>SP</w:t>
+            </w:r>
+            <w:r>
+              <w:rPr>
+                <w:sz w:val="28"/>
+                <w:szCs w:val="28"/>
+                <w:lang w:val="en-GB"/>
+              </w:rPr>
+              <w:t>7</w:t>
+            </w:r>
+          </w:p>
+        </w:tc>
+        <w:tc>
+          <w:tcPr>
+            <w:tcW w:w="8210" w:type="dxa"/>
+          </w:tcPr>
+          <w:p>
+            <w:pPr>
+              <w:cnfStyle w:val="000000100000" w:firstRow="0" w:lastRow="0" w:firstColumn="0" w:lastColumn="0" w:oddVBand="0" w:evenVBand="0" w:oddHBand="1" w:evenHBand="0" w:firstRowFirstColumn="0" w:firstRowLastColumn="0" w:lastRowFirstColumn="0" w:lastRowLastColumn="0"/>
+              <w:rPr>
+                <w:b/>
+                <w:bCs/>
+                <w:sz w:val="28"/>
+                <w:szCs w:val="28"/>
+                <w:lang w:val="en-GB"/>
+              </w:rPr>
+            </w:pPr>
+            <w:r>
+              <w:rPr>
+                <w:b/>
+                <w:bCs/>
+                <w:sz w:val="28"/>
+                <w:szCs w:val="28"/>
+                <w:lang w:val="en-GB"/>
+              </w:rPr>
+              <w:t>User can book a visit to the store for a future moment</w:t>
+            </w:r>
+          </w:p>
+        </w:tc>
+      </w:tr>
+      <w:tr>
+        <w:tc>
+          <w:tcPr>
+            <w:cnfStyle w:val="001000000000" w:firstRow="0" w:lastRow="0" w:firstColumn="1" w:lastColumn="0" w:oddVBand="0" w:evenVBand="0" w:oddHBand="0" w:evenHBand="0" w:firstRowFirstColumn="0" w:firstRowLastColumn="0" w:lastRowFirstColumn="0" w:lastRowLastColumn="0"/>
+            <w:tcW w:w="1418" w:type="dxa"/>
+          </w:tcPr>
+          <w:p>
+            <w:pPr>
+              <w:rPr>
+                <w:sz w:val="28"/>
+                <w:szCs w:val="28"/>
+                <w:lang w:val="en-GB"/>
+              </w:rPr>
+            </w:pPr>
+            <w:r>
+              <w:rPr>
+                <w:sz w:val="28"/>
+                <w:szCs w:val="28"/>
+                <w:lang w:val="en-GB"/>
+              </w:rPr>
+              <w:t>SP8</w:t>
+            </w:r>
+          </w:p>
+        </w:tc>
+        <w:tc>
+          <w:tcPr>
+            <w:tcW w:w="8210" w:type="dxa"/>
+          </w:tcPr>
+          <w:p>
+            <w:pPr>
+              <w:cnfStyle w:val="000000000000" w:firstRow="0" w:lastRow="0" w:firstColumn="0" w:lastColumn="0" w:oddVBand="0" w:evenVBand="0" w:oddHBand="0" w:evenHBand="0" w:firstRowFirstColumn="0" w:firstRowLastColumn="0" w:lastRowFirstColumn="0" w:lastRowLastColumn="0"/>
+              <w:rPr>
+                <w:b/>
+                <w:bCs/>
+                <w:sz w:val="28"/>
+                <w:szCs w:val="28"/>
+                <w:lang w:val="en-GB"/>
+              </w:rPr>
+            </w:pPr>
+            <w:proofErr w:type="gramStart"/>
+            <w:r>
+              <w:rPr>
+                <w:b/>
+                <w:bCs/>
+                <w:sz w:val="28"/>
+                <w:szCs w:val="28"/>
+                <w:lang w:val="en-GB"/>
+              </w:rPr>
+              <w:t>User</w:t>
+            </w:r>
+            <w:proofErr w:type="gramEnd"/>
+            <w:r>
+              <w:rPr>
+                <w:b/>
+                <w:bCs/>
+                <w:sz w:val="28"/>
+                <w:szCs w:val="28"/>
+                <w:lang w:val="en-GB"/>
+              </w:rPr>
+              <w:t xml:space="preserve"> indicate the categories of what he want to buy and also the duration of the visit</w:t>
+            </w:r>
+          </w:p>
+        </w:tc>
+      </w:tr>
+      <w:tr>
+        <w:trPr>
+          <w:cnfStyle w:val="000000100000" w:firstRow="0" w:lastRow="0" w:firstColumn="0" w:lastColumn="0" w:oddVBand="0" w:evenVBand="0" w:oddHBand="1" w:evenHBand="0" w:firstRowFirstColumn="0" w:firstRowLastColumn="0" w:lastRowFirstColumn="0" w:lastRowLastColumn="0"/>
+        </w:trPr>
+        <w:tc>
+          <w:tcPr>
+            <w:cnfStyle w:val="001000000000" w:firstRow="0" w:lastRow="0" w:firstColumn="1" w:lastColumn="0" w:oddVBand="0" w:evenVBand="0" w:oddHBand="0" w:evenHBand="0" w:firstRowFirstColumn="0" w:firstRowLastColumn="0" w:lastRowFirstColumn="0" w:lastRowLastColumn="0"/>
+            <w:tcW w:w="1418" w:type="dxa"/>
+          </w:tcPr>
+          <w:p>
+            <w:pPr>
+              <w:rPr>
+                <w:sz w:val="28"/>
+                <w:szCs w:val="28"/>
+                <w:lang w:val="en-GB"/>
+              </w:rPr>
+            </w:pPr>
+            <w:r>
+              <w:rPr>
+                <w:sz w:val="28"/>
+                <w:szCs w:val="28"/>
+                <w:lang w:val="en-GB"/>
+              </w:rPr>
+              <w:t>SP9</w:t>
+            </w:r>
+          </w:p>
+        </w:tc>
+        <w:tc>
+          <w:tcPr>
+            <w:tcW w:w="8210" w:type="dxa"/>
+          </w:tcPr>
+          <w:p>
+            <w:pPr>
+              <w:cnfStyle w:val="000000100000" w:firstRow="0" w:lastRow="0" w:firstColumn="0" w:lastColumn="0" w:oddVBand="0" w:evenVBand="0" w:oddHBand="1" w:evenHBand="0" w:firstRowFirstColumn="0" w:firstRowLastColumn="0" w:lastRowFirstColumn="0" w:lastRowLastColumn="0"/>
+              <w:rPr>
+                <w:b/>
+                <w:bCs/>
+                <w:sz w:val="28"/>
+                <w:szCs w:val="28"/>
+                <w:lang w:val="en-GB"/>
+              </w:rPr>
+            </w:pPr>
+            <w:r>
+              <w:rPr>
+                <w:b/>
+                <w:bCs/>
+                <w:sz w:val="28"/>
+                <w:szCs w:val="28"/>
+                <w:lang w:val="en-GB"/>
+              </w:rPr>
+              <w:t>CLup can suggest to the user alternative slot if the chosen one is occupied</w:t>
+            </w:r>
+          </w:p>
+        </w:tc>
+      </w:tr>
+      <w:tr>
+        <w:tc>
+          <w:tcPr>
+            <w:cnfStyle w:val="001000000000" w:firstRow="0" w:lastRow="0" w:firstColumn="1" w:lastColumn="0" w:oddVBand="0" w:evenVBand="0" w:oddHBand="0" w:evenHBand="0" w:firstRowFirstColumn="0" w:firstRowLastColumn="0" w:lastRowFirstColumn="0" w:lastRowLastColumn="0"/>
+            <w:tcW w:w="1418" w:type="dxa"/>
+          </w:tcPr>
+          <w:p>
+            <w:pPr>
+              <w:rPr>
+                <w:sz w:val="28"/>
+                <w:szCs w:val="28"/>
+                <w:lang w:val="en-GB"/>
+              </w:rPr>
+            </w:pPr>
+            <w:r>
+              <w:rPr>
+                <w:sz w:val="28"/>
+                <w:szCs w:val="28"/>
+                <w:lang w:val="en-GB"/>
+              </w:rPr>
+              <w:t>SP10</w:t>
+            </w:r>
+          </w:p>
+        </w:tc>
+        <w:tc>
+          <w:tcPr>
+            <w:tcW w:w="8210" w:type="dxa"/>
+          </w:tcPr>
+          <w:p>
+            <w:pPr>
+              <w:cnfStyle w:val="000000000000" w:firstRow="0" w:lastRow="0" w:firstColumn="0" w:lastColumn="0" w:oddVBand="0" w:evenVBand="0" w:oddHBand="0" w:evenHBand="0" w:firstRowFirstColumn="0" w:firstRowLastColumn="0" w:lastRowFirstColumn="0" w:lastRowLastColumn="0"/>
+              <w:rPr>
+                <w:b/>
+                <w:bCs/>
+                <w:sz w:val="28"/>
+                <w:szCs w:val="28"/>
+                <w:lang w:val="en-GB"/>
+              </w:rPr>
+            </w:pPr>
+            <w:r>
+              <w:rPr>
+                <w:b/>
+                <w:bCs/>
+                <w:sz w:val="28"/>
+                <w:szCs w:val="28"/>
+                <w:lang w:val="en-GB"/>
+              </w:rPr>
+              <w:t>CLup can suggest a different store if the chosen one is full</w:t>
+            </w:r>
+          </w:p>
+        </w:tc>
+      </w:tr>
+      <w:tr>
+        <w:trPr>
+          <w:cnfStyle w:val="000000100000" w:firstRow="0" w:lastRow="0" w:firstColumn="0" w:lastColumn="0" w:oddVBand="0" w:evenVBand="0" w:oddHBand="1" w:evenHBand="0" w:firstRowFirstColumn="0" w:firstRowLastColumn="0" w:lastRowFirstColumn="0" w:lastRowLastColumn="0"/>
+        </w:trPr>
+        <w:tc>
+          <w:tcPr>
+            <w:cnfStyle w:val="001000000000" w:firstRow="0" w:lastRow="0" w:firstColumn="1" w:lastColumn="0" w:oddVBand="0" w:evenVBand="0" w:oddHBand="0" w:evenHBand="0" w:firstRowFirstColumn="0" w:firstRowLastColumn="0" w:lastRowFirstColumn="0" w:lastRowLastColumn="0"/>
+            <w:tcW w:w="1418" w:type="dxa"/>
+          </w:tcPr>
+          <w:p>
+            <w:pPr>
+              <w:rPr>
+                <w:sz w:val="28"/>
+                <w:szCs w:val="28"/>
+                <w:lang w:val="en-GB"/>
+              </w:rPr>
+            </w:pPr>
+            <w:r>
+              <w:rPr>
+                <w:sz w:val="28"/>
+                <w:szCs w:val="28"/>
+                <w:lang w:val="en-GB"/>
+              </w:rPr>
+              <w:t>SP11</w:t>
+            </w:r>
+          </w:p>
+        </w:tc>
+        <w:tc>
+          <w:tcPr>
+            <w:tcW w:w="8210" w:type="dxa"/>
+          </w:tcPr>
+          <w:p>
+            <w:pPr>
+              <w:cnfStyle w:val="000000100000" w:firstRow="0" w:lastRow="0" w:firstColumn="0" w:lastColumn="0" w:oddVBand="0" w:evenVBand="0" w:oddHBand="1" w:evenHBand="0" w:firstRowFirstColumn="0" w:firstRowLastColumn="0" w:lastRowFirstColumn="0" w:lastRowLastColumn="0"/>
+              <w:rPr>
+                <w:b/>
+                <w:bCs/>
+                <w:sz w:val="28"/>
+                <w:szCs w:val="28"/>
+                <w:lang w:val="en-GB"/>
+              </w:rPr>
+            </w:pPr>
+            <w:r>
+              <w:rPr>
+                <w:b/>
+                <w:bCs/>
+                <w:sz w:val="28"/>
+                <w:szCs w:val="28"/>
+                <w:lang w:val="en-GB"/>
+              </w:rPr>
+              <w:t>CLup can periodically suggest free slot when they are available based on the habits of the user</w:t>
+            </w:r>
+          </w:p>
+        </w:tc>
+      </w:tr>
+    </w:tbl>
+    <w:p>
+      <w:pPr>
+        <w:rPr>
+          <w:lang w:val="en-GB"/>
+        </w:rPr>
+      </w:pPr>
+    </w:p>
+    <w:p>
+      <w:pPr>
+        <w:rPr>
           <w:sz w:val="24"/>
           <w:szCs w:val="24"/>
           <w:lang w:val="en-GB"/>
@@ -1089,6 +2096,900 @@
     </w:p>
     <w:p>
       <w:pPr>
+        <w:pStyle w:val="Titolo3"/>
+        <w:rPr>
+          <w:lang w:val="en-GB"/>
+        </w:rPr>
+      </w:pPr>
+      <w:r>
+        <w:rPr>
+          <w:lang w:val="en-GB"/>
+        </w:rPr>
+        <w:t>Goals</w:t>
+      </w:r>
+    </w:p>
+    <w:tbl>
+      <w:tblPr>
+        <w:tblStyle w:val="Tabellagriglia2-colore1"/>
+        <w:tblW w:w="0" w:type="auto"/>
+        <w:tblLook w:val="04A0" w:firstRow="1" w:lastRow="0" w:firstColumn="1" w:lastColumn="0" w:noHBand="0" w:noVBand="1"/>
+      </w:tblPr>
+      <w:tblGrid>
+        <w:gridCol w:w="1418"/>
+        <w:gridCol w:w="8210"/>
+      </w:tblGrid>
+      <w:tr>
+        <w:trPr>
+          <w:cnfStyle w:val="100000000000" w:firstRow="1" w:lastRow="0" w:firstColumn="0" w:lastColumn="0" w:oddVBand="0" w:evenVBand="0" w:oddHBand="0" w:evenHBand="0" w:firstRowFirstColumn="0" w:firstRowLastColumn="0" w:lastRowFirstColumn="0" w:lastRowLastColumn="0"/>
+        </w:trPr>
+        <w:tc>
+          <w:tcPr>
+            <w:cnfStyle w:val="001000000000" w:firstRow="0" w:lastRow="0" w:firstColumn="1" w:lastColumn="0" w:oddVBand="0" w:evenVBand="0" w:oddHBand="0" w:evenHBand="0" w:firstRowFirstColumn="0" w:firstRowLastColumn="0" w:lastRowFirstColumn="0" w:lastRowLastColumn="0"/>
+            <w:tcW w:w="1418" w:type="dxa"/>
+          </w:tcPr>
+          <w:p>
+            <w:pPr>
+              <w:rPr>
+                <w:sz w:val="28"/>
+                <w:szCs w:val="28"/>
+                <w:lang w:val="en-GB"/>
+              </w:rPr>
+            </w:pPr>
+          </w:p>
+        </w:tc>
+        <w:tc>
+          <w:tcPr>
+            <w:tcW w:w="8210" w:type="dxa"/>
+          </w:tcPr>
+          <w:p>
+            <w:pPr>
+              <w:cnfStyle w:val="100000000000" w:firstRow="1" w:lastRow="0" w:firstColumn="0" w:lastColumn="0" w:oddVBand="0" w:evenVBand="0" w:oddHBand="0" w:evenHBand="0" w:firstRowFirstColumn="0" w:firstRowLastColumn="0" w:lastRowFirstColumn="0" w:lastRowLastColumn="0"/>
+              <w:rPr>
+                <w:sz w:val="28"/>
+                <w:szCs w:val="28"/>
+                <w:lang w:val="en-GB"/>
+              </w:rPr>
+            </w:pPr>
+          </w:p>
+        </w:tc>
+      </w:tr>
+      <w:tr>
+        <w:trPr>
+          <w:cnfStyle w:val="000000100000" w:firstRow="0" w:lastRow="0" w:firstColumn="0" w:lastColumn="0" w:oddVBand="0" w:evenVBand="0" w:oddHBand="1" w:evenHBand="0" w:firstRowFirstColumn="0" w:firstRowLastColumn="0" w:lastRowFirstColumn="0" w:lastRowLastColumn="0"/>
+        </w:trPr>
+        <w:tc>
+          <w:tcPr>
+            <w:cnfStyle w:val="001000000000" w:firstRow="0" w:lastRow="0" w:firstColumn="1" w:lastColumn="0" w:oddVBand="0" w:evenVBand="0" w:oddHBand="0" w:evenHBand="0" w:firstRowFirstColumn="0" w:firstRowLastColumn="0" w:lastRowFirstColumn="0" w:lastRowLastColumn="0"/>
+            <w:tcW w:w="1418" w:type="dxa"/>
+          </w:tcPr>
+          <w:p>
+            <w:pPr>
+              <w:rPr>
+                <w:sz w:val="28"/>
+                <w:szCs w:val="28"/>
+                <w:lang w:val="en-GB"/>
+              </w:rPr>
+            </w:pPr>
+            <w:r>
+              <w:rPr>
+                <w:sz w:val="28"/>
+                <w:szCs w:val="28"/>
+                <w:lang w:val="en-GB"/>
+              </w:rPr>
+              <w:t>G1</w:t>
+            </w:r>
+          </w:p>
+        </w:tc>
+        <w:tc>
+          <w:tcPr>
+            <w:tcW w:w="8210" w:type="dxa"/>
+          </w:tcPr>
+          <w:p>
+            <w:pPr>
+              <w:cnfStyle w:val="000000100000" w:firstRow="0" w:lastRow="0" w:firstColumn="0" w:lastColumn="0" w:oddVBand="0" w:evenVBand="0" w:oddHBand="1" w:evenHBand="0" w:firstRowFirstColumn="0" w:firstRowLastColumn="0" w:lastRowFirstColumn="0" w:lastRowLastColumn="0"/>
+              <w:rPr>
+                <w:b/>
+                <w:bCs/>
+                <w:sz w:val="28"/>
+                <w:szCs w:val="28"/>
+                <w:lang w:val="en-GB"/>
+              </w:rPr>
+            </w:pPr>
+            <w:r>
+              <w:rPr>
+                <w:b/>
+                <w:bCs/>
+                <w:sz w:val="28"/>
+                <w:szCs w:val="28"/>
+                <w:lang w:val="en-GB"/>
+              </w:rPr>
+              <w:t>A</w:t>
+            </w:r>
+            <w:r>
+              <w:rPr>
+                <w:b/>
+                <w:bCs/>
+                <w:sz w:val="28"/>
+                <w:szCs w:val="28"/>
+                <w:lang w:val="en-GB"/>
+              </w:rPr>
+              <w:t>llows store</w:t>
+            </w:r>
+            <w:r>
+              <w:rPr>
+                <w:b/>
+                <w:bCs/>
+                <w:sz w:val="28"/>
+                <w:szCs w:val="28"/>
+                <w:lang w:val="en-GB"/>
+              </w:rPr>
+              <w:t xml:space="preserve"> </w:t>
+            </w:r>
+            <w:r>
+              <w:rPr>
+                <w:b/>
+                <w:bCs/>
+                <w:sz w:val="28"/>
+                <w:szCs w:val="28"/>
+                <w:lang w:val="en-GB"/>
+              </w:rPr>
+              <w:t>managers to regulate the influx of people in the building</w:t>
+            </w:r>
+          </w:p>
+        </w:tc>
+      </w:tr>
+      <w:tr>
+        <w:tc>
+          <w:tcPr>
+            <w:cnfStyle w:val="001000000000" w:firstRow="0" w:lastRow="0" w:firstColumn="1" w:lastColumn="0" w:oddVBand="0" w:evenVBand="0" w:oddHBand="0" w:evenHBand="0" w:firstRowFirstColumn="0" w:firstRowLastColumn="0" w:lastRowFirstColumn="0" w:lastRowLastColumn="0"/>
+            <w:tcW w:w="1418" w:type="dxa"/>
+          </w:tcPr>
+          <w:p>
+            <w:pPr>
+              <w:rPr>
+                <w:sz w:val="28"/>
+                <w:szCs w:val="28"/>
+                <w:lang w:val="en-GB"/>
+              </w:rPr>
+            </w:pPr>
+            <w:r>
+              <w:rPr>
+                <w:sz w:val="28"/>
+                <w:szCs w:val="28"/>
+                <w:lang w:val="en-GB"/>
+              </w:rPr>
+              <w:t>G2</w:t>
+            </w:r>
+          </w:p>
+        </w:tc>
+        <w:tc>
+          <w:tcPr>
+            <w:tcW w:w="8210" w:type="dxa"/>
+          </w:tcPr>
+          <w:p>
+            <w:pPr>
+              <w:cnfStyle w:val="000000000000" w:firstRow="0" w:lastRow="0" w:firstColumn="0" w:lastColumn="0" w:oddVBand="0" w:evenVBand="0" w:oddHBand="0" w:evenHBand="0" w:firstRowFirstColumn="0" w:firstRowLastColumn="0" w:lastRowFirstColumn="0" w:lastRowLastColumn="0"/>
+              <w:rPr>
+                <w:b/>
+                <w:bCs/>
+                <w:sz w:val="28"/>
+                <w:szCs w:val="28"/>
+                <w:lang w:val="en-GB"/>
+              </w:rPr>
+            </w:pPr>
+            <w:r>
+              <w:rPr>
+                <w:b/>
+                <w:bCs/>
+                <w:sz w:val="28"/>
+                <w:szCs w:val="28"/>
+                <w:lang w:val="en-GB"/>
+              </w:rPr>
+              <w:t>Allows people to avoid wasting time lining up outside of the store</w:t>
+            </w:r>
+          </w:p>
+        </w:tc>
+      </w:tr>
+      <w:tr>
+        <w:trPr>
+          <w:cnfStyle w:val="000000100000" w:firstRow="0" w:lastRow="0" w:firstColumn="0" w:lastColumn="0" w:oddVBand="0" w:evenVBand="0" w:oddHBand="1" w:evenHBand="0" w:firstRowFirstColumn="0" w:firstRowLastColumn="0" w:lastRowFirstColumn="0" w:lastRowLastColumn="0"/>
+        </w:trPr>
+        <w:tc>
+          <w:tcPr>
+            <w:cnfStyle w:val="001000000000" w:firstRow="0" w:lastRow="0" w:firstColumn="1" w:lastColumn="0" w:oddVBand="0" w:evenVBand="0" w:oddHBand="0" w:evenHBand="0" w:firstRowFirstColumn="0" w:firstRowLastColumn="0" w:lastRowFirstColumn="0" w:lastRowLastColumn="0"/>
+            <w:tcW w:w="1418" w:type="dxa"/>
+          </w:tcPr>
+          <w:p>
+            <w:pPr>
+              <w:rPr>
+                <w:sz w:val="28"/>
+                <w:szCs w:val="28"/>
+                <w:lang w:val="en-GB"/>
+              </w:rPr>
+            </w:pPr>
+            <w:r>
+              <w:rPr>
+                <w:sz w:val="28"/>
+                <w:szCs w:val="28"/>
+                <w:lang w:val="en-GB"/>
+              </w:rPr>
+              <w:t>G3</w:t>
+            </w:r>
+          </w:p>
+        </w:tc>
+        <w:tc>
+          <w:tcPr>
+            <w:tcW w:w="8210" w:type="dxa"/>
+          </w:tcPr>
+          <w:p>
+            <w:pPr>
+              <w:cnfStyle w:val="000000100000" w:firstRow="0" w:lastRow="0" w:firstColumn="0" w:lastColumn="0" w:oddVBand="0" w:evenVBand="0" w:oddHBand="1" w:evenHBand="0" w:firstRowFirstColumn="0" w:firstRowLastColumn="0" w:lastRowFirstColumn="0" w:lastRowLastColumn="0"/>
+              <w:rPr>
+                <w:b/>
+                <w:bCs/>
+                <w:sz w:val="28"/>
+                <w:szCs w:val="28"/>
+                <w:lang w:val="en-GB"/>
+              </w:rPr>
+            </w:pPr>
+            <w:r>
+              <w:rPr>
+                <w:b/>
+                <w:bCs/>
+                <w:sz w:val="28"/>
+                <w:szCs w:val="28"/>
+                <w:lang w:val="en-GB"/>
+              </w:rPr>
+              <w:t xml:space="preserve">Make easier to respect social distancing </w:t>
+            </w:r>
+          </w:p>
+        </w:tc>
+      </w:tr>
+      <w:tr>
+        <w:tc>
+          <w:tcPr>
+            <w:cnfStyle w:val="001000000000" w:firstRow="0" w:lastRow="0" w:firstColumn="1" w:lastColumn="0" w:oddVBand="0" w:evenVBand="0" w:oddHBand="0" w:evenHBand="0" w:firstRowFirstColumn="0" w:firstRowLastColumn="0" w:lastRowFirstColumn="0" w:lastRowLastColumn="0"/>
+            <w:tcW w:w="1418" w:type="dxa"/>
+          </w:tcPr>
+          <w:p>
+            <w:pPr>
+              <w:rPr>
+                <w:sz w:val="28"/>
+                <w:szCs w:val="28"/>
+                <w:lang w:val="en-GB"/>
+              </w:rPr>
+            </w:pPr>
+            <w:r>
+              <w:rPr>
+                <w:sz w:val="28"/>
+                <w:szCs w:val="28"/>
+                <w:lang w:val="en-GB"/>
+              </w:rPr>
+              <w:t>G4</w:t>
+            </w:r>
+          </w:p>
+        </w:tc>
+        <w:tc>
+          <w:tcPr>
+            <w:tcW w:w="8210" w:type="dxa"/>
+          </w:tcPr>
+          <w:p>
+            <w:pPr>
+              <w:cnfStyle w:val="000000000000" w:firstRow="0" w:lastRow="0" w:firstColumn="0" w:lastColumn="0" w:oddVBand="0" w:evenVBand="0" w:oddHBand="0" w:evenHBand="0" w:firstRowFirstColumn="0" w:firstRowLastColumn="0" w:lastRowFirstColumn="0" w:lastRowLastColumn="0"/>
+              <w:rPr>
+                <w:b/>
+                <w:bCs/>
+                <w:sz w:val="28"/>
+                <w:szCs w:val="28"/>
+                <w:lang w:val="en-GB"/>
+              </w:rPr>
+            </w:pPr>
+            <w:r>
+              <w:rPr>
+                <w:b/>
+                <w:bCs/>
+                <w:sz w:val="28"/>
+                <w:szCs w:val="28"/>
+                <w:lang w:val="en-GB"/>
+              </w:rPr>
+              <w:t xml:space="preserve">Allow every </w:t>
+            </w:r>
+            <w:proofErr w:type="gramStart"/>
+            <w:r>
+              <w:rPr>
+                <w:b/>
+                <w:bCs/>
+                <w:sz w:val="28"/>
+                <w:szCs w:val="28"/>
+                <w:lang w:val="en-GB"/>
+              </w:rPr>
+              <w:t>demographics</w:t>
+            </w:r>
+            <w:proofErr w:type="gramEnd"/>
+            <w:r>
+              <w:rPr>
+                <w:b/>
+                <w:bCs/>
+                <w:sz w:val="28"/>
+                <w:szCs w:val="28"/>
+                <w:lang w:val="en-GB"/>
+              </w:rPr>
+              <w:t xml:space="preserve"> the possibility to use the service easily</w:t>
+            </w:r>
+          </w:p>
+        </w:tc>
+      </w:tr>
+      <w:tr>
+        <w:trPr>
+          <w:cnfStyle w:val="000000100000" w:firstRow="0" w:lastRow="0" w:firstColumn="0" w:lastColumn="0" w:oddVBand="0" w:evenVBand="0" w:oddHBand="1" w:evenHBand="0" w:firstRowFirstColumn="0" w:firstRowLastColumn="0" w:lastRowFirstColumn="0" w:lastRowLastColumn="0"/>
+        </w:trPr>
+        <w:tc>
+          <w:tcPr>
+            <w:cnfStyle w:val="001000000000" w:firstRow="0" w:lastRow="0" w:firstColumn="1" w:lastColumn="0" w:oddVBand="0" w:evenVBand="0" w:oddHBand="0" w:evenHBand="0" w:firstRowFirstColumn="0" w:firstRowLastColumn="0" w:lastRowFirstColumn="0" w:lastRowLastColumn="0"/>
+            <w:tcW w:w="1418" w:type="dxa"/>
+          </w:tcPr>
+          <w:p>
+            <w:pPr>
+              <w:rPr>
+                <w:sz w:val="28"/>
+                <w:szCs w:val="28"/>
+                <w:lang w:val="en-GB"/>
+              </w:rPr>
+            </w:pPr>
+            <w:r>
+              <w:rPr>
+                <w:sz w:val="28"/>
+                <w:szCs w:val="28"/>
+                <w:lang w:val="en-GB"/>
+              </w:rPr>
+              <w:t>G5</w:t>
+            </w:r>
+          </w:p>
+        </w:tc>
+        <w:tc>
+          <w:tcPr>
+            <w:tcW w:w="8210" w:type="dxa"/>
+          </w:tcPr>
+          <w:p>
+            <w:pPr>
+              <w:cnfStyle w:val="000000100000" w:firstRow="0" w:lastRow="0" w:firstColumn="0" w:lastColumn="0" w:oddVBand="0" w:evenVBand="0" w:oddHBand="1" w:evenHBand="0" w:firstRowFirstColumn="0" w:firstRowLastColumn="0" w:lastRowFirstColumn="0" w:lastRowLastColumn="0"/>
+              <w:rPr>
+                <w:b/>
+                <w:bCs/>
+                <w:sz w:val="28"/>
+                <w:szCs w:val="28"/>
+                <w:lang w:val="en-GB"/>
+              </w:rPr>
+            </w:pPr>
+            <w:r>
+              <w:rPr>
+                <w:b/>
+                <w:bCs/>
+                <w:sz w:val="28"/>
+                <w:szCs w:val="28"/>
+                <w:lang w:val="en-GB"/>
+              </w:rPr>
+              <w:t xml:space="preserve">Notify the user </w:t>
+            </w:r>
+            <w:r>
+              <w:rPr>
+                <w:b/>
+                <w:bCs/>
+                <w:sz w:val="28"/>
+                <w:szCs w:val="28"/>
+                <w:lang w:val="en-GB"/>
+              </w:rPr>
+              <w:t xml:space="preserve">of the right time he </w:t>
+            </w:r>
+            <w:proofErr w:type="gramStart"/>
+            <w:r>
+              <w:rPr>
+                <w:b/>
+                <w:bCs/>
+                <w:sz w:val="28"/>
+                <w:szCs w:val="28"/>
+                <w:lang w:val="en-GB"/>
+              </w:rPr>
+              <w:t>need</w:t>
+            </w:r>
+            <w:proofErr w:type="gramEnd"/>
+            <w:r>
+              <w:rPr>
+                <w:b/>
+                <w:bCs/>
+                <w:sz w:val="28"/>
+                <w:szCs w:val="28"/>
+                <w:lang w:val="en-GB"/>
+              </w:rPr>
+              <w:t xml:space="preserve"> to go to the store taking in account of the distance</w:t>
+            </w:r>
+          </w:p>
+          <w:p>
+            <w:pPr>
+              <w:cnfStyle w:val="000000100000" w:firstRow="0" w:lastRow="0" w:firstColumn="0" w:lastColumn="0" w:oddVBand="0" w:evenVBand="0" w:oddHBand="1" w:evenHBand="0" w:firstRowFirstColumn="0" w:firstRowLastColumn="0" w:lastRowFirstColumn="0" w:lastRowLastColumn="0"/>
+              <w:rPr>
+                <w:b/>
+                <w:bCs/>
+                <w:sz w:val="28"/>
+                <w:szCs w:val="28"/>
+                <w:lang w:val="en-GB"/>
+              </w:rPr>
+            </w:pPr>
+            <w:r>
+              <w:rPr>
+                <w:b/>
+                <w:bCs/>
+                <w:sz w:val="28"/>
+                <w:szCs w:val="28"/>
+                <w:lang w:val="en-GB"/>
+              </w:rPr>
+              <w:t xml:space="preserve">(Davide Sistema </w:t>
+            </w:r>
+            <w:proofErr w:type="spellStart"/>
+            <w:r>
+              <w:rPr>
+                <w:b/>
+                <w:bCs/>
+                <w:sz w:val="28"/>
+                <w:szCs w:val="28"/>
+                <w:lang w:val="en-GB"/>
+              </w:rPr>
+              <w:t>l’inglese</w:t>
+            </w:r>
+            <w:proofErr w:type="spellEnd"/>
+            <w:r>
+              <w:rPr>
+                <w:b/>
+                <w:bCs/>
+                <w:sz w:val="28"/>
+                <w:szCs w:val="28"/>
+                <w:lang w:val="en-GB"/>
+              </w:rPr>
+              <w:t xml:space="preserve"> di </w:t>
+            </w:r>
+            <w:proofErr w:type="spellStart"/>
+            <w:r>
+              <w:rPr>
+                <w:b/>
+                <w:bCs/>
+                <w:sz w:val="28"/>
+                <w:szCs w:val="28"/>
+                <w:lang w:val="en-GB"/>
+              </w:rPr>
+              <w:t>questa</w:t>
+            </w:r>
+            <w:proofErr w:type="spellEnd"/>
+            <w:r>
+              <w:rPr>
+                <w:b/>
+                <w:bCs/>
+                <w:sz w:val="28"/>
+                <w:szCs w:val="28"/>
+                <w:lang w:val="en-GB"/>
+              </w:rPr>
+              <w:t xml:space="preserve"> </w:t>
+            </w:r>
+            <w:proofErr w:type="spellStart"/>
+            <w:r>
+              <w:rPr>
+                <w:b/>
+                <w:bCs/>
+                <w:sz w:val="28"/>
+                <w:szCs w:val="28"/>
+                <w:lang w:val="en-GB"/>
+              </w:rPr>
+              <w:t>frase</w:t>
+            </w:r>
+            <w:proofErr w:type="spellEnd"/>
+            <w:r>
+              <w:rPr>
+                <w:b/>
+                <w:bCs/>
+                <w:sz w:val="28"/>
+                <w:szCs w:val="28"/>
+                <w:lang w:val="en-GB"/>
+              </w:rPr>
+              <w:t xml:space="preserve"> </w:t>
+            </w:r>
+            <w:proofErr w:type="spellStart"/>
+            <w:r>
+              <w:rPr>
+                <w:b/>
+                <w:bCs/>
+                <w:sz w:val="28"/>
+                <w:szCs w:val="28"/>
+                <w:lang w:val="en-GB"/>
+              </w:rPr>
+              <w:t>ti</w:t>
+            </w:r>
+            <w:proofErr w:type="spellEnd"/>
+            <w:r>
+              <w:rPr>
+                <w:b/>
+                <w:bCs/>
+                <w:sz w:val="28"/>
+                <w:szCs w:val="28"/>
+                <w:lang w:val="en-GB"/>
+              </w:rPr>
+              <w:t xml:space="preserve"> </w:t>
+            </w:r>
+            <w:proofErr w:type="spellStart"/>
+            <w:r>
+              <w:rPr>
+                <w:b/>
+                <w:bCs/>
+                <w:sz w:val="28"/>
+                <w:szCs w:val="28"/>
+                <w:lang w:val="en-GB"/>
+              </w:rPr>
+              <w:t>prego</w:t>
+            </w:r>
+            <w:proofErr w:type="spellEnd"/>
+            <w:r>
+              <w:rPr>
+                <w:b/>
+                <w:bCs/>
+                <w:sz w:val="28"/>
+                <w:szCs w:val="28"/>
+                <w:lang w:val="en-GB"/>
+              </w:rPr>
+              <w:t>)</w:t>
+            </w:r>
+          </w:p>
+        </w:tc>
+      </w:tr>
+      <w:tr>
+        <w:tc>
+          <w:tcPr>
+            <w:cnfStyle w:val="001000000000" w:firstRow="0" w:lastRow="0" w:firstColumn="1" w:lastColumn="0" w:oddVBand="0" w:evenVBand="0" w:oddHBand="0" w:evenHBand="0" w:firstRowFirstColumn="0" w:firstRowLastColumn="0" w:lastRowFirstColumn="0" w:lastRowLastColumn="0"/>
+            <w:tcW w:w="1418" w:type="dxa"/>
+          </w:tcPr>
+          <w:p>
+            <w:pPr>
+              <w:rPr>
+                <w:sz w:val="28"/>
+                <w:szCs w:val="28"/>
+                <w:lang w:val="en-GB"/>
+              </w:rPr>
+            </w:pPr>
+            <w:r>
+              <w:rPr>
+                <w:sz w:val="28"/>
+                <w:szCs w:val="28"/>
+                <w:lang w:val="en-GB"/>
+              </w:rPr>
+              <w:lastRenderedPageBreak/>
+              <w:t>G6</w:t>
+            </w:r>
+          </w:p>
+        </w:tc>
+        <w:tc>
+          <w:tcPr>
+            <w:tcW w:w="8210" w:type="dxa"/>
+          </w:tcPr>
+          <w:p>
+            <w:pPr>
+              <w:cnfStyle w:val="000000000000" w:firstRow="0" w:lastRow="0" w:firstColumn="0" w:lastColumn="0" w:oddVBand="0" w:evenVBand="0" w:oddHBand="0" w:evenHBand="0" w:firstRowFirstColumn="0" w:firstRowLastColumn="0" w:lastRowFirstColumn="0" w:lastRowLastColumn="0"/>
+              <w:rPr>
+                <w:b/>
+                <w:bCs/>
+                <w:sz w:val="28"/>
+                <w:szCs w:val="28"/>
+                <w:lang w:val="en-GB"/>
+              </w:rPr>
+            </w:pPr>
+            <w:r>
+              <w:rPr>
+                <w:b/>
+                <w:bCs/>
+                <w:sz w:val="28"/>
+                <w:szCs w:val="28"/>
+                <w:lang w:val="en-GB"/>
+              </w:rPr>
+              <w:t xml:space="preserve">Give the store the possibility to hand out physical ticket if the user </w:t>
+            </w:r>
+            <w:proofErr w:type="gramStart"/>
+            <w:r>
+              <w:rPr>
+                <w:b/>
+                <w:bCs/>
+                <w:sz w:val="28"/>
+                <w:szCs w:val="28"/>
+                <w:lang w:val="en-GB"/>
+              </w:rPr>
+              <w:t>haven’t</w:t>
+            </w:r>
+            <w:proofErr w:type="gramEnd"/>
+            <w:r>
+              <w:rPr>
+                <w:b/>
+                <w:bCs/>
+                <w:sz w:val="28"/>
+                <w:szCs w:val="28"/>
+                <w:lang w:val="en-GB"/>
+              </w:rPr>
+              <w:t xml:space="preserve"> access to the needed technology</w:t>
+            </w:r>
+          </w:p>
+        </w:tc>
+      </w:tr>
+      <w:tr>
+        <w:trPr>
+          <w:cnfStyle w:val="000000100000" w:firstRow="0" w:lastRow="0" w:firstColumn="0" w:lastColumn="0" w:oddVBand="0" w:evenVBand="0" w:oddHBand="1" w:evenHBand="0" w:firstRowFirstColumn="0" w:firstRowLastColumn="0" w:lastRowFirstColumn="0" w:lastRowLastColumn="0"/>
+        </w:trPr>
+        <w:tc>
+          <w:tcPr>
+            <w:cnfStyle w:val="001000000000" w:firstRow="0" w:lastRow="0" w:firstColumn="1" w:lastColumn="0" w:oddVBand="0" w:evenVBand="0" w:oddHBand="0" w:evenHBand="0" w:firstRowFirstColumn="0" w:firstRowLastColumn="0" w:lastRowFirstColumn="0" w:lastRowLastColumn="0"/>
+            <w:tcW w:w="1418" w:type="dxa"/>
+          </w:tcPr>
+          <w:p>
+            <w:pPr>
+              <w:rPr>
+                <w:sz w:val="28"/>
+                <w:szCs w:val="28"/>
+                <w:lang w:val="en-GB"/>
+              </w:rPr>
+            </w:pPr>
+            <w:r>
+              <w:rPr>
+                <w:sz w:val="28"/>
+                <w:szCs w:val="28"/>
+                <w:lang w:val="en-GB"/>
+              </w:rPr>
+              <w:t>G7</w:t>
+            </w:r>
+          </w:p>
+        </w:tc>
+        <w:tc>
+          <w:tcPr>
+            <w:tcW w:w="8210" w:type="dxa"/>
+          </w:tcPr>
+          <w:p>
+            <w:pPr>
+              <w:cnfStyle w:val="000000100000" w:firstRow="0" w:lastRow="0" w:firstColumn="0" w:lastColumn="0" w:oddVBand="0" w:evenVBand="0" w:oddHBand="1" w:evenHBand="0" w:firstRowFirstColumn="0" w:firstRowLastColumn="0" w:lastRowFirstColumn="0" w:lastRowLastColumn="0"/>
+              <w:rPr>
+                <w:b/>
+                <w:bCs/>
+                <w:sz w:val="28"/>
+                <w:szCs w:val="28"/>
+                <w:lang w:val="en-GB"/>
+              </w:rPr>
+            </w:pPr>
+            <w:r>
+              <w:rPr>
+                <w:b/>
+                <w:bCs/>
+                <w:sz w:val="28"/>
+                <w:szCs w:val="28"/>
+                <w:lang w:val="en-GB"/>
+              </w:rPr>
+              <w:t>Allow people to book their visit in a future moment</w:t>
+            </w:r>
+          </w:p>
+        </w:tc>
+      </w:tr>
+      <w:tr>
+        <w:tc>
+          <w:tcPr>
+            <w:cnfStyle w:val="001000000000" w:firstRow="0" w:lastRow="0" w:firstColumn="1" w:lastColumn="0" w:oddVBand="0" w:evenVBand="0" w:oddHBand="0" w:evenHBand="0" w:firstRowFirstColumn="0" w:firstRowLastColumn="0" w:lastRowFirstColumn="0" w:lastRowLastColumn="0"/>
+            <w:tcW w:w="1418" w:type="dxa"/>
+          </w:tcPr>
+          <w:p>
+            <w:pPr>
+              <w:rPr>
+                <w:sz w:val="28"/>
+                <w:szCs w:val="28"/>
+                <w:lang w:val="en-GB"/>
+              </w:rPr>
+            </w:pPr>
+            <w:r>
+              <w:rPr>
+                <w:sz w:val="28"/>
+                <w:szCs w:val="28"/>
+                <w:lang w:val="en-GB"/>
+              </w:rPr>
+              <w:t>G8</w:t>
+            </w:r>
+          </w:p>
+        </w:tc>
+        <w:tc>
+          <w:tcPr>
+            <w:tcW w:w="8210" w:type="dxa"/>
+          </w:tcPr>
+          <w:p>
+            <w:pPr>
+              <w:cnfStyle w:val="000000000000" w:firstRow="0" w:lastRow="0" w:firstColumn="0" w:lastColumn="0" w:oddVBand="0" w:evenVBand="0" w:oddHBand="0" w:evenHBand="0" w:firstRowFirstColumn="0" w:firstRowLastColumn="0" w:lastRowFirstColumn="0" w:lastRowLastColumn="0"/>
+              <w:rPr>
+                <w:b/>
+                <w:bCs/>
+                <w:sz w:val="28"/>
+                <w:szCs w:val="28"/>
+                <w:lang w:val="en-GB"/>
+              </w:rPr>
+            </w:pPr>
+            <w:r>
+              <w:rPr>
+                <w:b/>
+                <w:bCs/>
+                <w:sz w:val="28"/>
+                <w:szCs w:val="28"/>
+                <w:lang w:val="en-GB"/>
+              </w:rPr>
+              <w:t>Store the data concerning the visits of a user</w:t>
+            </w:r>
+          </w:p>
+        </w:tc>
+      </w:tr>
+      <w:tr>
+        <w:trPr>
+          <w:cnfStyle w:val="000000100000" w:firstRow="0" w:lastRow="0" w:firstColumn="0" w:lastColumn="0" w:oddVBand="0" w:evenVBand="0" w:oddHBand="1" w:evenHBand="0" w:firstRowFirstColumn="0" w:firstRowLastColumn="0" w:lastRowFirstColumn="0" w:lastRowLastColumn="0"/>
+        </w:trPr>
+        <w:tc>
+          <w:tcPr>
+            <w:cnfStyle w:val="001000000000" w:firstRow="0" w:lastRow="0" w:firstColumn="1" w:lastColumn="0" w:oddVBand="0" w:evenVBand="0" w:oddHBand="0" w:evenHBand="0" w:firstRowFirstColumn="0" w:firstRowLastColumn="0" w:lastRowFirstColumn="0" w:lastRowLastColumn="0"/>
+            <w:tcW w:w="1418" w:type="dxa"/>
+          </w:tcPr>
+          <w:p>
+            <w:pPr>
+              <w:rPr>
+                <w:sz w:val="28"/>
+                <w:szCs w:val="28"/>
+                <w:lang w:val="en-GB"/>
+              </w:rPr>
+            </w:pPr>
+            <w:r>
+              <w:rPr>
+                <w:sz w:val="28"/>
+                <w:szCs w:val="28"/>
+                <w:lang w:val="en-GB"/>
+              </w:rPr>
+              <w:t>G9</w:t>
+            </w:r>
+          </w:p>
+        </w:tc>
+        <w:tc>
+          <w:tcPr>
+            <w:tcW w:w="8210" w:type="dxa"/>
+          </w:tcPr>
+          <w:p>
+            <w:pPr>
+              <w:cnfStyle w:val="000000100000" w:firstRow="0" w:lastRow="0" w:firstColumn="0" w:lastColumn="0" w:oddVBand="0" w:evenVBand="0" w:oddHBand="1" w:evenHBand="0" w:firstRowFirstColumn="0" w:firstRowLastColumn="0" w:lastRowFirstColumn="0" w:lastRowLastColumn="0"/>
+              <w:rPr>
+                <w:b/>
+                <w:bCs/>
+                <w:sz w:val="28"/>
+                <w:szCs w:val="28"/>
+                <w:lang w:val="en-GB"/>
+              </w:rPr>
+            </w:pPr>
+            <w:r>
+              <w:rPr>
+                <w:b/>
+                <w:bCs/>
+                <w:sz w:val="28"/>
+                <w:szCs w:val="28"/>
+                <w:lang w:val="en-GB"/>
+              </w:rPr>
+              <w:t>Use the stored data to find the optimal way to plan the visits</w:t>
+            </w:r>
+          </w:p>
+        </w:tc>
+      </w:tr>
+      <w:tr>
+        <w:tc>
+          <w:tcPr>
+            <w:cnfStyle w:val="001000000000" w:firstRow="0" w:lastRow="0" w:firstColumn="1" w:lastColumn="0" w:oddVBand="0" w:evenVBand="0" w:oddHBand="0" w:evenHBand="0" w:firstRowFirstColumn="0" w:firstRowLastColumn="0" w:lastRowFirstColumn="0" w:lastRowLastColumn="0"/>
+            <w:tcW w:w="1418" w:type="dxa"/>
+          </w:tcPr>
+          <w:p>
+            <w:pPr>
+              <w:rPr>
+                <w:sz w:val="28"/>
+                <w:szCs w:val="28"/>
+                <w:lang w:val="en-GB"/>
+              </w:rPr>
+            </w:pPr>
+            <w:r>
+              <w:rPr>
+                <w:sz w:val="28"/>
+                <w:szCs w:val="28"/>
+                <w:lang w:val="en-GB"/>
+              </w:rPr>
+              <w:t>G10</w:t>
+            </w:r>
+          </w:p>
+        </w:tc>
+        <w:tc>
+          <w:tcPr>
+            <w:tcW w:w="8210" w:type="dxa"/>
+          </w:tcPr>
+          <w:p>
+            <w:pPr>
+              <w:cnfStyle w:val="000000000000" w:firstRow="0" w:lastRow="0" w:firstColumn="0" w:lastColumn="0" w:oddVBand="0" w:evenVBand="0" w:oddHBand="0" w:evenHBand="0" w:firstRowFirstColumn="0" w:firstRowLastColumn="0" w:lastRowFirstColumn="0" w:lastRowLastColumn="0"/>
+              <w:rPr>
+                <w:b/>
+                <w:bCs/>
+                <w:sz w:val="28"/>
+                <w:szCs w:val="28"/>
+                <w:lang w:val="en-GB"/>
+              </w:rPr>
+            </w:pPr>
+            <w:r>
+              <w:rPr>
+                <w:b/>
+                <w:bCs/>
+                <w:sz w:val="28"/>
+                <w:szCs w:val="28"/>
+                <w:lang w:val="en-GB"/>
+              </w:rPr>
+              <w:t xml:space="preserve">Give the users the possibility to always find the </w:t>
+            </w:r>
+            <w:r>
+              <w:rPr>
+                <w:b/>
+                <w:bCs/>
+                <w:sz w:val="28"/>
+                <w:szCs w:val="28"/>
+                <w:lang w:val="en-GB"/>
+              </w:rPr>
+              <w:t>nearest</w:t>
+            </w:r>
+            <w:r>
+              <w:rPr>
+                <w:b/>
+                <w:bCs/>
+                <w:sz w:val="28"/>
+                <w:szCs w:val="28"/>
+                <w:lang w:val="en-GB"/>
+              </w:rPr>
+              <w:t xml:space="preserve"> slot to their necessity, even if in other stores</w:t>
+            </w:r>
+          </w:p>
+        </w:tc>
+      </w:tr>
+      <w:tr>
+        <w:trPr>
+          <w:cnfStyle w:val="000000100000" w:firstRow="0" w:lastRow="0" w:firstColumn="0" w:lastColumn="0" w:oddVBand="0" w:evenVBand="0" w:oddHBand="1" w:evenHBand="0" w:firstRowFirstColumn="0" w:firstRowLastColumn="0" w:lastRowFirstColumn="0" w:lastRowLastColumn="0"/>
+        </w:trPr>
+        <w:tc>
+          <w:tcPr>
+            <w:cnfStyle w:val="001000000000" w:firstRow="0" w:lastRow="0" w:firstColumn="1" w:lastColumn="0" w:oddVBand="0" w:evenVBand="0" w:oddHBand="0" w:evenHBand="0" w:firstRowFirstColumn="0" w:firstRowLastColumn="0" w:lastRowFirstColumn="0" w:lastRowLastColumn="0"/>
+            <w:tcW w:w="1418" w:type="dxa"/>
+          </w:tcPr>
+          <w:p>
+            <w:pPr>
+              <w:tabs>
+                <w:tab w:val="left" w:pos="3744"/>
+              </w:tabs>
+              <w:rPr>
+                <w:sz w:val="28"/>
+                <w:szCs w:val="28"/>
+                <w:lang w:val="en-GB"/>
+              </w:rPr>
+            </w:pPr>
+          </w:p>
+        </w:tc>
+        <w:tc>
+          <w:tcPr>
+            <w:tcW w:w="8210" w:type="dxa"/>
+          </w:tcPr>
+          <w:p>
+            <w:pPr>
+              <w:cnfStyle w:val="000000100000" w:firstRow="0" w:lastRow="0" w:firstColumn="0" w:lastColumn="0" w:oddVBand="0" w:evenVBand="0" w:oddHBand="1" w:evenHBand="0" w:firstRowFirstColumn="0" w:firstRowLastColumn="0" w:lastRowFirstColumn="0" w:lastRowLastColumn="0"/>
+              <w:rPr>
+                <w:b/>
+                <w:bCs/>
+                <w:sz w:val="28"/>
+                <w:szCs w:val="28"/>
+                <w:lang w:val="en-GB"/>
+              </w:rPr>
+            </w:pPr>
+          </w:p>
+        </w:tc>
+      </w:tr>
+    </w:tbl>
+    <w:p>
+      <w:pPr>
         <w:rPr>
           <w:lang w:val="en-GB"/>
         </w:rPr>
@@ -1096,49 +2997,274 @@
     </w:p>
     <w:p>
       <w:pPr>
-        <w:rPr>
-          <w:sz w:val="24"/>
-          <w:szCs w:val="24"/>
-          <w:lang w:val="en-GB"/>
-        </w:rPr>
-      </w:pPr>
+        <w:pStyle w:val="Titolo2"/>
+        <w:rPr>
+          <w:lang w:val="en-GB"/>
+        </w:rPr>
+      </w:pPr>
+      <w:r>
+        <w:rPr>
+          <w:lang w:val="en-GB"/>
+        </w:rPr>
+        <w:t xml:space="preserve"> Definitions, Acronyms, Abbreviations</w:t>
+      </w:r>
     </w:p>
     <w:p>
       <w:pPr>
-        <w:rPr>
-          <w:sz w:val="24"/>
-          <w:szCs w:val="24"/>
-          <w:lang w:val="en-GB"/>
-        </w:rPr>
-      </w:pPr>
+        <w:pStyle w:val="Titolo3"/>
+        <w:rPr>
+          <w:lang w:val="en-GB"/>
+        </w:rPr>
+      </w:pPr>
+      <w:r>
+        <w:rPr>
+          <w:lang w:val="en-GB"/>
+        </w:rPr>
+        <w:t>Definitions</w:t>
+      </w:r>
     </w:p>
     <w:p>
       <w:pPr>
-        <w:rPr>
-          <w:lang w:val="en-GB"/>
-        </w:rPr>
-      </w:pPr>
+        <w:pStyle w:val="Titolo3"/>
+        <w:rPr>
+          <w:lang w:val="en-GB"/>
+        </w:rPr>
+      </w:pPr>
+      <w:r>
+        <w:rPr>
+          <w:lang w:val="en-GB"/>
+        </w:rPr>
+        <w:t>Acronyms</w:t>
+      </w:r>
     </w:p>
     <w:p>
       <w:pPr>
-        <w:pStyle w:val="Titolo2"/>
-        <w:numPr>
-          <w:ilvl w:val="0"/>
-          <w:numId w:val="0"/>
-        </w:numPr>
-        <w:ind w:left="363"/>
-        <w:rPr>
-          <w:lang w:val="en-GB"/>
-        </w:rPr>
-      </w:pPr>
+        <w:pStyle w:val="Titolo3"/>
+        <w:rPr>
+          <w:lang w:val="en-GB"/>
+        </w:rPr>
+      </w:pPr>
+      <w:r>
+        <w:rPr>
+          <w:lang w:val="en-GB"/>
+        </w:rPr>
+        <w:t>Abbreviations</w:t>
+      </w:r>
     </w:p>
-    <w:p>
-      <w:pPr>
-        <w:rPr>
-          <w:lang w:val="en-GB"/>
-        </w:rPr>
-      </w:pPr>
-    </w:p>
+    <w:tbl>
+      <w:tblPr>
+        <w:tblStyle w:val="Tabellagriglia2-colore1"/>
+        <w:tblW w:w="0" w:type="auto"/>
+        <w:tblLook w:val="04A0" w:firstRow="1" w:lastRow="0" w:firstColumn="1" w:lastColumn="0" w:noHBand="0" w:noVBand="1"/>
+      </w:tblPr>
+      <w:tblGrid>
+        <w:gridCol w:w="1418"/>
+        <w:gridCol w:w="8210"/>
+      </w:tblGrid>
+      <w:tr>
+        <w:trPr>
+          <w:cnfStyle w:val="100000000000" w:firstRow="1" w:lastRow="0" w:firstColumn="0" w:lastColumn="0" w:oddVBand="0" w:evenVBand="0" w:oddHBand="0" w:evenHBand="0" w:firstRowFirstColumn="0" w:firstRowLastColumn="0" w:lastRowFirstColumn="0" w:lastRowLastColumn="0"/>
+        </w:trPr>
+        <w:tc>
+          <w:tcPr>
+            <w:cnfStyle w:val="001000000000" w:firstRow="0" w:lastRow="0" w:firstColumn="1" w:lastColumn="0" w:oddVBand="0" w:evenVBand="0" w:oddHBand="0" w:evenHBand="0" w:firstRowFirstColumn="0" w:firstRowLastColumn="0" w:lastRowFirstColumn="0" w:lastRowLastColumn="0"/>
+            <w:tcW w:w="1418" w:type="dxa"/>
+          </w:tcPr>
+          <w:p>
+            <w:pPr>
+              <w:rPr>
+                <w:sz w:val="28"/>
+                <w:szCs w:val="28"/>
+                <w:lang w:val="en-GB"/>
+              </w:rPr>
+            </w:pPr>
+          </w:p>
+        </w:tc>
+        <w:tc>
+          <w:tcPr>
+            <w:tcW w:w="8210" w:type="dxa"/>
+          </w:tcPr>
+          <w:p>
+            <w:pPr>
+              <w:cnfStyle w:val="100000000000" w:firstRow="1" w:lastRow="0" w:firstColumn="0" w:lastColumn="0" w:oddVBand="0" w:evenVBand="0" w:oddHBand="0" w:evenHBand="0" w:firstRowFirstColumn="0" w:firstRowLastColumn="0" w:lastRowFirstColumn="0" w:lastRowLastColumn="0"/>
+              <w:rPr>
+                <w:sz w:val="28"/>
+                <w:szCs w:val="28"/>
+                <w:lang w:val="en-GB"/>
+              </w:rPr>
+            </w:pPr>
+          </w:p>
+        </w:tc>
+      </w:tr>
+      <w:tr>
+        <w:trPr>
+          <w:cnfStyle w:val="000000100000" w:firstRow="0" w:lastRow="0" w:firstColumn="0" w:lastColumn="0" w:oddVBand="0" w:evenVBand="0" w:oddHBand="1" w:evenHBand="0" w:firstRowFirstColumn="0" w:firstRowLastColumn="0" w:lastRowFirstColumn="0" w:lastRowLastColumn="0"/>
+        </w:trPr>
+        <w:tc>
+          <w:tcPr>
+            <w:cnfStyle w:val="001000000000" w:firstRow="0" w:lastRow="0" w:firstColumn="1" w:lastColumn="0" w:oddVBand="0" w:evenVBand="0" w:oddHBand="0" w:evenHBand="0" w:firstRowFirstColumn="0" w:firstRowLastColumn="0" w:lastRowFirstColumn="0" w:lastRowLastColumn="0"/>
+            <w:tcW w:w="1418" w:type="dxa"/>
+          </w:tcPr>
+          <w:p>
+            <w:pPr>
+              <w:rPr>
+                <w:sz w:val="28"/>
+                <w:szCs w:val="28"/>
+                <w:lang w:val="en-GB"/>
+              </w:rPr>
+            </w:pPr>
+            <w:proofErr w:type="spellStart"/>
+            <w:r>
+              <w:rPr>
+                <w:sz w:val="28"/>
+                <w:szCs w:val="28"/>
+                <w:lang w:val="en-GB"/>
+              </w:rPr>
+              <w:t>WPn</w:t>
+            </w:r>
+            <w:proofErr w:type="spellEnd"/>
+          </w:p>
+        </w:tc>
+        <w:tc>
+          <w:tcPr>
+            <w:tcW w:w="8210" w:type="dxa"/>
+          </w:tcPr>
+          <w:p>
+            <w:pPr>
+              <w:cnfStyle w:val="000000100000" w:firstRow="0" w:lastRow="0" w:firstColumn="0" w:lastColumn="0" w:oddVBand="0" w:evenVBand="0" w:oddHBand="1" w:evenHBand="0" w:firstRowFirstColumn="0" w:firstRowLastColumn="0" w:lastRowFirstColumn="0" w:lastRowLastColumn="0"/>
+              <w:rPr>
+                <w:b/>
+                <w:bCs/>
+                <w:sz w:val="28"/>
+                <w:szCs w:val="28"/>
+                <w:lang w:val="en-GB"/>
+              </w:rPr>
+            </w:pPr>
+            <w:r>
+              <w:rPr>
+                <w:b/>
+                <w:bCs/>
+                <w:sz w:val="28"/>
+                <w:szCs w:val="28"/>
+                <w:lang w:val="en-GB"/>
+              </w:rPr>
+              <w:t>World phenomena number n</w:t>
+            </w:r>
+          </w:p>
+        </w:tc>
+      </w:tr>
+      <w:tr>
+        <w:tc>
+          <w:tcPr>
+            <w:cnfStyle w:val="001000000000" w:firstRow="0" w:lastRow="0" w:firstColumn="1" w:lastColumn="0" w:oddVBand="0" w:evenVBand="0" w:oddHBand="0" w:evenHBand="0" w:firstRowFirstColumn="0" w:firstRowLastColumn="0" w:lastRowFirstColumn="0" w:lastRowLastColumn="0"/>
+            <w:tcW w:w="1418" w:type="dxa"/>
+          </w:tcPr>
+          <w:p>
+            <w:pPr>
+              <w:rPr>
+                <w:sz w:val="28"/>
+                <w:szCs w:val="28"/>
+                <w:lang w:val="en-GB"/>
+              </w:rPr>
+            </w:pPr>
+            <w:proofErr w:type="spellStart"/>
+            <w:r>
+              <w:rPr>
+                <w:sz w:val="28"/>
+                <w:szCs w:val="28"/>
+                <w:lang w:val="en-GB"/>
+              </w:rPr>
+              <w:t>SPn</w:t>
+            </w:r>
+            <w:proofErr w:type="spellEnd"/>
+          </w:p>
+        </w:tc>
+        <w:tc>
+          <w:tcPr>
+            <w:tcW w:w="8210" w:type="dxa"/>
+          </w:tcPr>
+          <w:p>
+            <w:pPr>
+              <w:cnfStyle w:val="000000000000" w:firstRow="0" w:lastRow="0" w:firstColumn="0" w:lastColumn="0" w:oddVBand="0" w:evenVBand="0" w:oddHBand="0" w:evenHBand="0" w:firstRowFirstColumn="0" w:firstRowLastColumn="0" w:lastRowFirstColumn="0" w:lastRowLastColumn="0"/>
+              <w:rPr>
+                <w:b/>
+                <w:bCs/>
+                <w:sz w:val="28"/>
+                <w:szCs w:val="28"/>
+                <w:lang w:val="en-GB"/>
+              </w:rPr>
+            </w:pPr>
+            <w:r>
+              <w:rPr>
+                <w:b/>
+                <w:bCs/>
+                <w:sz w:val="28"/>
+                <w:szCs w:val="28"/>
+                <w:lang w:val="en-GB"/>
+              </w:rPr>
+              <w:t>Shared phenomena number n</w:t>
+            </w:r>
+          </w:p>
+        </w:tc>
+      </w:tr>
+      <w:tr>
+        <w:trPr>
+          <w:cnfStyle w:val="000000100000" w:firstRow="0" w:lastRow="0" w:firstColumn="0" w:lastColumn="0" w:oddVBand="0" w:evenVBand="0" w:oddHBand="1" w:evenHBand="0" w:firstRowFirstColumn="0" w:firstRowLastColumn="0" w:lastRowFirstColumn="0" w:lastRowLastColumn="0"/>
+        </w:trPr>
+        <w:tc>
+          <w:tcPr>
+            <w:cnfStyle w:val="001000000000" w:firstRow="0" w:lastRow="0" w:firstColumn="1" w:lastColumn="0" w:oddVBand="0" w:evenVBand="0" w:oddHBand="0" w:evenHBand="0" w:firstRowFirstColumn="0" w:firstRowLastColumn="0" w:lastRowFirstColumn="0" w:lastRowLastColumn="0"/>
+            <w:tcW w:w="1418" w:type="dxa"/>
+          </w:tcPr>
+          <w:p>
+            <w:pPr>
+              <w:rPr>
+                <w:sz w:val="28"/>
+                <w:szCs w:val="28"/>
+                <w:lang w:val="en-GB"/>
+              </w:rPr>
+            </w:pPr>
+            <w:proofErr w:type="spellStart"/>
+            <w:r>
+              <w:rPr>
+                <w:sz w:val="28"/>
+                <w:szCs w:val="28"/>
+                <w:lang w:val="en-GB"/>
+              </w:rPr>
+              <w:t>Gn</w:t>
+            </w:r>
+            <w:proofErr w:type="spellEnd"/>
+          </w:p>
+        </w:tc>
+        <w:tc>
+          <w:tcPr>
+            <w:tcW w:w="8210" w:type="dxa"/>
+          </w:tcPr>
+          <w:p>
+            <w:pPr>
+              <w:cnfStyle w:val="000000100000" w:firstRow="0" w:lastRow="0" w:firstColumn="0" w:lastColumn="0" w:oddVBand="0" w:evenVBand="0" w:oddHBand="1" w:evenHBand="0" w:firstRowFirstColumn="0" w:firstRowLastColumn="0" w:lastRowFirstColumn="0" w:lastRowLastColumn="0"/>
+              <w:rPr>
+                <w:b/>
+                <w:bCs/>
+                <w:sz w:val="28"/>
+                <w:szCs w:val="28"/>
+                <w:lang w:val="en-GB"/>
+              </w:rPr>
+            </w:pPr>
+            <w:r>
+              <w:rPr>
+                <w:b/>
+                <w:bCs/>
+                <w:sz w:val="28"/>
+                <w:szCs w:val="28"/>
+                <w:lang w:val="en-GB"/>
+              </w:rPr>
+              <w:t>Goal number n</w:t>
+            </w:r>
+          </w:p>
+        </w:tc>
+      </w:tr>
+    </w:tbl>
     <w:p>
       <w:pPr>
         <w:ind w:left="360"/>
@@ -1154,15 +3280,105 @@
     </w:p>
     <w:p>
       <w:pPr>
-        <w:rPr>
-          <w:rFonts w:cstheme="minorHAnsi"/>
-          <w:b/>
-          <w:bCs/>
-          <w:sz w:val="32"/>
-          <w:szCs w:val="32"/>
-          <w:lang w:val="en-GB"/>
-        </w:rPr>
-      </w:pPr>
+        <w:pStyle w:val="Titolo2"/>
+        <w:rPr>
+          <w:lang w:val="en-GB"/>
+        </w:rPr>
+      </w:pPr>
+      <w:r>
+        <w:rPr>
+          <w:lang w:val="en-GB"/>
+        </w:rPr>
+        <w:t xml:space="preserve"> Revision History</w:t>
+      </w:r>
+    </w:p>
+    <w:p>
+      <w:pPr>
+        <w:pStyle w:val="Titolo2"/>
+        <w:rPr>
+          <w:lang w:val="en-GB"/>
+        </w:rPr>
+      </w:pPr>
+      <w:r>
+        <w:rPr>
+          <w:lang w:val="en-GB"/>
+        </w:rPr>
+        <w:t xml:space="preserve"> Reference Documents</w:t>
+      </w:r>
+    </w:p>
+    <w:p>
+      <w:pPr>
+        <w:pStyle w:val="Paragrafoelenco"/>
+        <w:numPr>
+          <w:ilvl w:val="0"/>
+          <w:numId w:val="5"/>
+        </w:numPr>
+        <w:rPr>
+          <w:sz w:val="24"/>
+          <w:szCs w:val="24"/>
+          <w:lang w:val="en-GB"/>
+        </w:rPr>
+      </w:pPr>
+      <w:r>
+        <w:rPr>
+          <w:sz w:val="24"/>
+          <w:szCs w:val="24"/>
+          <w:lang w:val="en-GB"/>
+        </w:rPr>
+        <w:t>Specification Document: “</w:t>
+      </w:r>
+      <w:r>
+        <w:rPr>
+          <w:sz w:val="24"/>
+          <w:szCs w:val="24"/>
+          <w:lang w:val="en-GB"/>
+        </w:rPr>
+        <w:t>CLup-Customers Line-up</w:t>
+      </w:r>
+      <w:r>
+        <w:rPr>
+          <w:sz w:val="24"/>
+          <w:szCs w:val="24"/>
+          <w:lang w:val="en-GB"/>
+        </w:rPr>
+        <w:t xml:space="preserve"> Mandatory Project Assignment.pdf</w:t>
+      </w:r>
+      <w:r>
+        <w:rPr>
+          <w:sz w:val="24"/>
+          <w:szCs w:val="24"/>
+        </w:rPr>
+        <w:t>”</w:t>
+      </w:r>
+    </w:p>
+    <w:p>
+      <w:pPr>
+        <w:pStyle w:val="Paragrafoelenco"/>
+        <w:numPr>
+          <w:ilvl w:val="0"/>
+          <w:numId w:val="5"/>
+        </w:numPr>
+        <w:rPr>
+          <w:sz w:val="24"/>
+          <w:szCs w:val="24"/>
+          <w:lang w:val="en-GB"/>
+        </w:rPr>
+      </w:pPr>
+      <w:r>
+        <w:rPr>
+          <w:sz w:val="24"/>
+          <w:szCs w:val="24"/>
+        </w:rPr>
+        <w:t xml:space="preserve">Slides of the </w:t>
+      </w:r>
+      <w:r>
+        <w:rPr>
+          <w:sz w:val="24"/>
+          <w:szCs w:val="24"/>
+          <w:lang w:val="en-GB"/>
+        </w:rPr>
+        <w:t>lectures</w:t>
+      </w:r>
     </w:p>
     <w:sectPr>
       <w:pgSz w:w="11906" w:h="16838"/>
@@ -1177,6 +3393,119 @@
 <file path=word/numbering.xml><?xml version="1.0" encoding="utf-8"?>
 <w:numbering xmlns:wpc="http://schemas.microsoft.com/office/word/2010/wordprocessingCanvas" xmlns:cx="http://schemas.microsoft.com/office/drawing/2014/chartex" xmlns:cx1="http://schemas.microsoft.com/office/drawing/2015/9/8/chartex" xmlns:cx2="http://schemas.microsoft.com/office/drawing/2015/10/21/chartex" xmlns:cx3="http://schemas.microsoft.com/office/drawing/2016/5/9/chartex" xmlns:cx4="http://schemas.microsoft.com/office/drawing/2016/5/10/chartex" xmlns:cx5="http://schemas.microsoft.com/office/drawing/2016/5/11/chartex" xmlns:cx6="http://schemas.microsoft.com/office/drawing/2016/5/12/chartex" xmlns:cx7="http://schemas.microsoft.com/office/drawing/2016/5/13/chartex" xmlns:cx8="http://schemas.microsoft.com/office/drawing/2016/5/14/chartex" xmlns:mc="http://schemas.openxmlformats.org/markup-compatibility/2006" xmlns:aink="http://schemas.microsoft.com/office/drawing/2016/ink" xmlns:am3d="http://schemas.microsoft.com/office/drawing/2017/model3d" xmlns:o="urn:schemas-microsoft-com:office:office" xmlns:r="http://schemas.openxmlformats.org/officeDocument/2006/relationships" xmlns:m="http://schemas.openxmlformats.org/officeDocument/2006/math" xmlns:v="urn:schemas-microsoft-com:vml" xmlns:wp14="http://schemas.microsoft.com/office/word/2010/wordprocessingDrawing" xmlns:wp="http://schemas.openxmlformats.org/drawingml/2006/wordprocessingDrawing" xmlns:w10="urn:schemas-microsoft-com:office:word" xmlns:w="http://schemas.openxmlformats.org/wordprocessingml/2006/main" xmlns:w14="http://schemas.microsoft.com/office/word/2010/wordml" xmlns:w15="http://schemas.microsoft.com/office/word/2012/wordml" xmlns:w16cex="http://schemas.microsoft.com/office/word/2018/wordml/cex" xmlns:w16cid="http://schemas.microsoft.com/office/word/2016/wordml/cid" xmlns:w16="http://schemas.microsoft.com/office/word/2018/wordml" xmlns:w16se="http://schemas.microsoft.com/office/word/2015/wordml/symex" xmlns:wpg="http://schemas.microsoft.com/office/word/2010/wordprocessingGroup" xmlns:wpi="http://schemas.microsoft.com/office/word/2010/wordprocessingInk" xmlns:wne="http://schemas.microsoft.com/office/word/2006/wordml" xmlns:wps="http://schemas.microsoft.com/office/word/2010/wordprocessingShape" mc:Ignorable="w14 w15 w16se w16cid w16 w16cex wp14">
   <w:abstractNum w:abstractNumId="0" w15:restartNumberingAfterBreak="0">
+    <w:nsid w:val="10C167CE"/>
+    <w:multiLevelType w:val="hybridMultilevel"/>
+    <w:tmpl w:val="472013EA"/>
+    <w:lvl w:ilvl="0" w:tplc="04100001">
+      <w:start w:val="1"/>
+      <w:numFmt w:val="bullet"/>
+      <w:lvlText w:val=""/>
+      <w:lvlJc w:val="left"/>
+      <w:pPr>
+        <w:ind w:left="720" w:hanging="360"/>
+      </w:pPr>
+      <w:rPr>
+        <w:rFonts w:ascii="Symbol" w:hAnsi="Symbol" w:hint="default"/>
+      </w:rPr>
+    </w:lvl>
+    <w:lvl w:ilvl="1" w:tplc="04100003" w:tentative="1">
+      <w:start w:val="1"/>
+      <w:numFmt w:val="bullet"/>
+      <w:lvlText w:val="o"/>
+      <w:lvlJc w:val="left"/>
+      <w:pPr>
+        <w:ind w:left="1440" w:hanging="360"/>
+      </w:pPr>
+      <w:rPr>
+        <w:rFonts w:ascii="Courier New" w:hAnsi="Courier New" w:cs="Courier New" w:hint="default"/>
+      </w:rPr>
+    </w:lvl>
+    <w:lvl w:ilvl="2" w:tplc="04100005" w:tentative="1">
+      <w:start w:val="1"/>
+      <w:numFmt w:val="bullet"/>
+      <w:lvlText w:val=""/>
+      <w:lvlJc w:val="left"/>
+      <w:pPr>
+        <w:ind w:left="2160" w:hanging="360"/>
+      </w:pPr>
+      <w:rPr>
+        <w:rFonts w:ascii="Wingdings" w:hAnsi="Wingdings" w:hint="default"/>
+      </w:rPr>
+    </w:lvl>
+    <w:lvl w:ilvl="3" w:tplc="04100001" w:tentative="1">
+      <w:start w:val="1"/>
+      <w:numFmt w:val="bullet"/>
+      <w:lvlText w:val=""/>
+      <w:lvlJc w:val="left"/>
+      <w:pPr>
+        <w:ind w:left="2880" w:hanging="360"/>
+      </w:pPr>
+      <w:rPr>
+        <w:rFonts w:ascii="Symbol" w:hAnsi="Symbol" w:hint="default"/>
+      </w:rPr>
+    </w:lvl>
+    <w:lvl w:ilvl="4" w:tplc="04100003" w:tentative="1">
+      <w:start w:val="1"/>
+      <w:numFmt w:val="bullet"/>
+      <w:lvlText w:val="o"/>
+      <w:lvlJc w:val="left"/>
+      <w:pPr>
+        <w:ind w:left="3600" w:hanging="360"/>
+      </w:pPr>
+      <w:rPr>
+        <w:rFonts w:ascii="Courier New" w:hAnsi="Courier New" w:cs="Courier New" w:hint="default"/>
+      </w:rPr>
+    </w:lvl>
+    <w:lvl w:ilvl="5" w:tplc="04100005" w:tentative="1">
+      <w:start w:val="1"/>
+      <w:numFmt w:val="bullet"/>
+      <w:lvlText w:val=""/>
+      <w:lvlJc w:val="left"/>
+      <w:pPr>
+        <w:ind w:left="4320" w:hanging="360"/>
+      </w:pPr>
+      <w:rPr>
+        <w:rFonts w:ascii="Wingdings" w:hAnsi="Wingdings" w:hint="default"/>
+      </w:rPr>
+    </w:lvl>
+    <w:lvl w:ilvl="6" w:tplc="04100001" w:tentative="1">
+      <w:start w:val="1"/>
+      <w:numFmt w:val="bullet"/>
+      <w:lvlText w:val=""/>
+      <w:lvlJc w:val="left"/>
+      <w:pPr>
+        <w:ind w:left="5040" w:hanging="360"/>
+      </w:pPr>
+      <w:rPr>
+        <w:rFonts w:ascii="Symbol" w:hAnsi="Symbol" w:hint="default"/>
+      </w:rPr>
+    </w:lvl>
+    <w:lvl w:ilvl="7" w:tplc="04100003" w:tentative="1">
+      <w:start w:val="1"/>
+      <w:numFmt w:val="bullet"/>
+      <w:lvlText w:val="o"/>
+      <w:lvlJc w:val="left"/>
+      <w:pPr>
+        <w:ind w:left="5760" w:hanging="360"/>
+      </w:pPr>
+      <w:rPr>
+        <w:rFonts w:ascii="Courier New" w:hAnsi="Courier New" w:cs="Courier New" w:hint="default"/>
+      </w:rPr>
+    </w:lvl>
+    <w:lvl w:ilvl="8" w:tplc="04100005" w:tentative="1">
+      <w:start w:val="1"/>
+      <w:numFmt w:val="bullet"/>
+      <w:lvlText w:val=""/>
+      <w:lvlJc w:val="left"/>
+      <w:pPr>
+        <w:ind w:left="6480" w:hanging="360"/>
+      </w:pPr>
+      <w:rPr>
+        <w:rFonts w:ascii="Wingdings" w:hAnsi="Wingdings" w:hint="default"/>
+      </w:rPr>
+    </w:lvl>
+  </w:abstractNum>
+  <w:abstractNum w:abstractNumId="1" w15:restartNumberingAfterBreak="0">
     <w:nsid w:val="25626041"/>
     <w:multiLevelType w:val="hybridMultilevel"/>
     <w:tmpl w:val="BDE2220C"/>
@@ -1289,7 +3618,120 @@
       </w:rPr>
     </w:lvl>
   </w:abstractNum>
-  <w:abstractNum w:abstractNumId="1" w15:restartNumberingAfterBreak="0">
+  <w:abstractNum w:abstractNumId="2" w15:restartNumberingAfterBreak="0">
+    <w:nsid w:val="50EB7B36"/>
+    <w:multiLevelType w:val="hybridMultilevel"/>
+    <w:tmpl w:val="5838B6AE"/>
+    <w:lvl w:ilvl="0" w:tplc="04100001">
+      <w:start w:val="1"/>
+      <w:numFmt w:val="bullet"/>
+      <w:lvlText w:val=""/>
+      <w:lvlJc w:val="left"/>
+      <w:pPr>
+        <w:ind w:left="720" w:hanging="360"/>
+      </w:pPr>
+      <w:rPr>
+        <w:rFonts w:ascii="Symbol" w:hAnsi="Symbol" w:hint="default"/>
+      </w:rPr>
+    </w:lvl>
+    <w:lvl w:ilvl="1" w:tplc="04100003" w:tentative="1">
+      <w:start w:val="1"/>
+      <w:numFmt w:val="bullet"/>
+      <w:lvlText w:val="o"/>
+      <w:lvlJc w:val="left"/>
+      <w:pPr>
+        <w:ind w:left="1440" w:hanging="360"/>
+      </w:pPr>
+      <w:rPr>
+        <w:rFonts w:ascii="Courier New" w:hAnsi="Courier New" w:cs="Courier New" w:hint="default"/>
+      </w:rPr>
+    </w:lvl>
+    <w:lvl w:ilvl="2" w:tplc="04100005" w:tentative="1">
+      <w:start w:val="1"/>
+      <w:numFmt w:val="bullet"/>
+      <w:lvlText w:val=""/>
+      <w:lvlJc w:val="left"/>
+      <w:pPr>
+        <w:ind w:left="2160" w:hanging="360"/>
+      </w:pPr>
+      <w:rPr>
+        <w:rFonts w:ascii="Wingdings" w:hAnsi="Wingdings" w:hint="default"/>
+      </w:rPr>
+    </w:lvl>
+    <w:lvl w:ilvl="3" w:tplc="04100001" w:tentative="1">
+      <w:start w:val="1"/>
+      <w:numFmt w:val="bullet"/>
+      <w:lvlText w:val=""/>
+      <w:lvlJc w:val="left"/>
+      <w:pPr>
+        <w:ind w:left="2880" w:hanging="360"/>
+      </w:pPr>
+      <w:rPr>
+        <w:rFonts w:ascii="Symbol" w:hAnsi="Symbol" w:hint="default"/>
+      </w:rPr>
+    </w:lvl>
+    <w:lvl w:ilvl="4" w:tplc="04100003" w:tentative="1">
+      <w:start w:val="1"/>
+      <w:numFmt w:val="bullet"/>
+      <w:lvlText w:val="o"/>
+      <w:lvlJc w:val="left"/>
+      <w:pPr>
+        <w:ind w:left="3600" w:hanging="360"/>
+      </w:pPr>
+      <w:rPr>
+        <w:rFonts w:ascii="Courier New" w:hAnsi="Courier New" w:cs="Courier New" w:hint="default"/>
+      </w:rPr>
+    </w:lvl>
+    <w:lvl w:ilvl="5" w:tplc="04100005" w:tentative="1">
+      <w:start w:val="1"/>
+      <w:numFmt w:val="bullet"/>
+      <w:lvlText w:val=""/>
+      <w:lvlJc w:val="left"/>
+      <w:pPr>
+        <w:ind w:left="4320" w:hanging="360"/>
+      </w:pPr>
+      <w:rPr>
+        <w:rFonts w:ascii="Wingdings" w:hAnsi="Wingdings" w:hint="default"/>
+      </w:rPr>
+    </w:lvl>
+    <w:lvl w:ilvl="6" w:tplc="04100001" w:tentative="1">
+      <w:start w:val="1"/>
+      <w:numFmt w:val="bullet"/>
+      <w:lvlText w:val=""/>
+      <w:lvlJc w:val="left"/>
+      <w:pPr>
+        <w:ind w:left="5040" w:hanging="360"/>
+      </w:pPr>
+      <w:rPr>
+        <w:rFonts w:ascii="Symbol" w:hAnsi="Symbol" w:hint="default"/>
+      </w:rPr>
+    </w:lvl>
+    <w:lvl w:ilvl="7" w:tplc="04100003" w:tentative="1">
+      <w:start w:val="1"/>
+      <w:numFmt w:val="bullet"/>
+      <w:lvlText w:val="o"/>
+      <w:lvlJc w:val="left"/>
+      <w:pPr>
+        <w:ind w:left="5760" w:hanging="360"/>
+      </w:pPr>
+      <w:rPr>
+        <w:rFonts w:ascii="Courier New" w:hAnsi="Courier New" w:cs="Courier New" w:hint="default"/>
+      </w:rPr>
+    </w:lvl>
+    <w:lvl w:ilvl="8" w:tplc="04100005" w:tentative="1">
+      <w:start w:val="1"/>
+      <w:numFmt w:val="bullet"/>
+      <w:lvlText w:val=""/>
+      <w:lvlJc w:val="left"/>
+      <w:pPr>
+        <w:ind w:left="6480" w:hanging="360"/>
+      </w:pPr>
+      <w:rPr>
+        <w:rFonts w:ascii="Wingdings" w:hAnsi="Wingdings" w:hint="default"/>
+      </w:rPr>
+    </w:lvl>
+  </w:abstractNum>
+  <w:abstractNum w:abstractNumId="3" w15:restartNumberingAfterBreak="0">
     <w:nsid w:val="63185E4C"/>
     <w:multiLevelType w:val="multilevel"/>
     <w:tmpl w:val="CE0A085C"/>
@@ -1406,13 +3848,13 @@
     </w:lvl>
   </w:abstractNum>
   <w:num w:numId="1">
+    <w:abstractNumId w:val="3"/>
+  </w:num>
+  <w:num w:numId="2">
     <w:abstractNumId w:val="1"/>
   </w:num>
-  <w:num w:numId="2">
-    <w:abstractNumId w:val="0"/>
-  </w:num>
   <w:num w:numId="3">
-    <w:abstractNumId w:val="1"/>
+    <w:abstractNumId w:val="3"/>
     <w:lvlOverride w:ilvl="0">
       <w:startOverride w:val="1"/>
     </w:lvlOverride>
@@ -1440,6 +3882,12 @@
     <w:lvlOverride w:ilvl="8">
       <w:startOverride w:val="1"/>
     </w:lvlOverride>
+  </w:num>
+  <w:num w:numId="4">
+    <w:abstractNumId w:val="2"/>
+  </w:num>
+  <w:num w:numId="5">
+    <w:abstractNumId w:val="0"/>
   </w:num>
 </w:numbering>
 </file>
@@ -2192,6 +4640,684 @@
       <w:szCs w:val="24"/>
     </w:rPr>
   </w:style>
+  <w:style w:type="table" w:styleId="Grigliatabella">
+    <w:name w:val="Table Grid"/>
+    <w:basedOn w:val="Tabellanormale"/>
+    <w:uiPriority w:val="39"/>
+    <w:rsid w:val="008F0AE8"/>
+    <w:pPr>
+      <w:spacing w:after="0" w:line="240" w:lineRule="auto"/>
+    </w:pPr>
+    <w:tblPr>
+      <w:tblBorders>
+        <w:top w:val="single" w:sz="4" w:space="0" w:color="auto"/>
+        <w:left w:val="single" w:sz="4" w:space="0" w:color="auto"/>
+        <w:bottom w:val="single" w:sz="4" w:space="0" w:color="auto"/>
+        <w:right w:val="single" w:sz="4" w:space="0" w:color="auto"/>
+        <w:insideH w:val="single" w:sz="4" w:space="0" w:color="auto"/>
+        <w:insideV w:val="single" w:sz="4" w:space="0" w:color="auto"/>
+      </w:tblBorders>
+    </w:tblPr>
+  </w:style>
+  <w:style w:type="table" w:styleId="Tabellasemplice4">
+    <w:name w:val="Plain Table 4"/>
+    <w:basedOn w:val="Tabellanormale"/>
+    <w:uiPriority w:val="44"/>
+    <w:rsid w:val="00776C0A"/>
+    <w:pPr>
+      <w:spacing w:after="0" w:line="240" w:lineRule="auto"/>
+    </w:pPr>
+    <w:tblPr>
+      <w:tblStyleRowBandSize w:val="1"/>
+      <w:tblStyleColBandSize w:val="1"/>
+    </w:tblPr>
+    <w:tblStylePr w:type="firstRow">
+      <w:rPr>
+        <w:b/>
+        <w:bCs/>
+      </w:rPr>
+    </w:tblStylePr>
+    <w:tblStylePr w:type="lastRow">
+      <w:rPr>
+        <w:b/>
+        <w:bCs/>
+      </w:rPr>
+    </w:tblStylePr>
+    <w:tblStylePr w:type="firstCol">
+      <w:rPr>
+        <w:b/>
+        <w:bCs/>
+      </w:rPr>
+    </w:tblStylePr>
+    <w:tblStylePr w:type="lastCol">
+      <w:rPr>
+        <w:b/>
+        <w:bCs/>
+      </w:rPr>
+    </w:tblStylePr>
+    <w:tblStylePr w:type="band1Vert">
+      <w:tblPr/>
+      <w:tcPr>
+        <w:shd w:val="clear" w:color="auto" w:fill="F2F2F2" w:themeFill="background1" w:themeFillShade="F2"/>
+      </w:tcPr>
+    </w:tblStylePr>
+    <w:tblStylePr w:type="band1Horz">
+      <w:tblPr/>
+      <w:tcPr>
+        <w:shd w:val="clear" w:color="auto" w:fill="F2F2F2" w:themeFill="background1" w:themeFillShade="F2"/>
+      </w:tcPr>
+    </w:tblStylePr>
+  </w:style>
+  <w:style w:type="table" w:styleId="Tabellasemplice-3">
+    <w:name w:val="Plain Table 3"/>
+    <w:basedOn w:val="Tabellanormale"/>
+    <w:uiPriority w:val="43"/>
+    <w:rsid w:val="00776C0A"/>
+    <w:pPr>
+      <w:spacing w:after="0" w:line="240" w:lineRule="auto"/>
+    </w:pPr>
+    <w:tblPr>
+      <w:tblStyleRowBandSize w:val="1"/>
+      <w:tblStyleColBandSize w:val="1"/>
+    </w:tblPr>
+    <w:tblStylePr w:type="firstRow">
+      <w:rPr>
+        <w:b/>
+        <w:bCs/>
+        <w:caps/>
+      </w:rPr>
+      <w:tblPr/>
+      <w:tcPr>
+        <w:tcBorders>
+          <w:bottom w:val="single" w:sz="4" w:space="0" w:color="7F7F7F" w:themeColor="text1" w:themeTint="80"/>
+        </w:tcBorders>
+      </w:tcPr>
+    </w:tblStylePr>
+    <w:tblStylePr w:type="lastRow">
+      <w:rPr>
+        <w:b/>
+        <w:bCs/>
+        <w:caps/>
+      </w:rPr>
+      <w:tblPr/>
+      <w:tcPr>
+        <w:tcBorders>
+          <w:top w:val="nil"/>
+        </w:tcBorders>
+      </w:tcPr>
+    </w:tblStylePr>
+    <w:tblStylePr w:type="firstCol">
+      <w:rPr>
+        <w:b/>
+        <w:bCs/>
+        <w:caps/>
+      </w:rPr>
+      <w:tblPr/>
+      <w:tcPr>
+        <w:tcBorders>
+          <w:right w:val="single" w:sz="4" w:space="0" w:color="7F7F7F" w:themeColor="text1" w:themeTint="80"/>
+        </w:tcBorders>
+      </w:tcPr>
+    </w:tblStylePr>
+    <w:tblStylePr w:type="lastCol">
+      <w:rPr>
+        <w:b/>
+        <w:bCs/>
+        <w:caps/>
+      </w:rPr>
+      <w:tblPr/>
+      <w:tcPr>
+        <w:tcBorders>
+          <w:left w:val="nil"/>
+        </w:tcBorders>
+      </w:tcPr>
+    </w:tblStylePr>
+    <w:tblStylePr w:type="band1Vert">
+      <w:tblPr/>
+      <w:tcPr>
+        <w:shd w:val="clear" w:color="auto" w:fill="F2F2F2" w:themeFill="background1" w:themeFillShade="F2"/>
+      </w:tcPr>
+    </w:tblStylePr>
+    <w:tblStylePr w:type="band1Horz">
+      <w:tblPr/>
+      <w:tcPr>
+        <w:shd w:val="clear" w:color="auto" w:fill="F2F2F2" w:themeFill="background1" w:themeFillShade="F2"/>
+      </w:tcPr>
+    </w:tblStylePr>
+    <w:tblStylePr w:type="neCell">
+      <w:tblPr/>
+      <w:tcPr>
+        <w:tcBorders>
+          <w:left w:val="nil"/>
+        </w:tcBorders>
+      </w:tcPr>
+    </w:tblStylePr>
+    <w:tblStylePr w:type="nwCell">
+      <w:tblPr/>
+      <w:tcPr>
+        <w:tcBorders>
+          <w:right w:val="nil"/>
+        </w:tcBorders>
+      </w:tcPr>
+    </w:tblStylePr>
+  </w:style>
+  <w:style w:type="table" w:styleId="Tabellasemplice5">
+    <w:name w:val="Plain Table 5"/>
+    <w:basedOn w:val="Tabellanormale"/>
+    <w:uiPriority w:val="45"/>
+    <w:rsid w:val="00776C0A"/>
+    <w:pPr>
+      <w:spacing w:after="0" w:line="240" w:lineRule="auto"/>
+    </w:pPr>
+    <w:tblPr>
+      <w:tblStyleRowBandSize w:val="1"/>
+      <w:tblStyleColBandSize w:val="1"/>
+    </w:tblPr>
+    <w:tblStylePr w:type="firstRow">
+      <w:rPr>
+        <w:rFonts w:asciiTheme="majorHAnsi" w:eastAsiaTheme="majorEastAsia" w:hAnsiTheme="majorHAnsi" w:cstheme="majorBidi"/>
+        <w:i/>
+        <w:iCs/>
+        <w:sz w:val="26"/>
+      </w:rPr>
+      <w:tblPr/>
+      <w:tcPr>
+        <w:tcBorders>
+          <w:bottom w:val="single" w:sz="4" w:space="0" w:color="7F7F7F" w:themeColor="text1" w:themeTint="80"/>
+        </w:tcBorders>
+        <w:shd w:val="clear" w:color="auto" w:fill="FFFFFF" w:themeFill="background1"/>
+      </w:tcPr>
+    </w:tblStylePr>
+    <w:tblStylePr w:type="lastRow">
+      <w:rPr>
+        <w:rFonts w:asciiTheme="majorHAnsi" w:eastAsiaTheme="majorEastAsia" w:hAnsiTheme="majorHAnsi" w:cstheme="majorBidi"/>
+        <w:i/>
+        <w:iCs/>
+        <w:sz w:val="26"/>
+      </w:rPr>
+      <w:tblPr/>
+      <w:tcPr>
+        <w:tcBorders>
+          <w:top w:val="single" w:sz="4" w:space="0" w:color="7F7F7F" w:themeColor="text1" w:themeTint="80"/>
+        </w:tcBorders>
+        <w:shd w:val="clear" w:color="auto" w:fill="FFFFFF" w:themeFill="background1"/>
+      </w:tcPr>
+    </w:tblStylePr>
+    <w:tblStylePr w:type="firstCol">
+      <w:pPr>
+        <w:jc w:val="right"/>
+      </w:pPr>
+      <w:rPr>
+        <w:rFonts w:asciiTheme="majorHAnsi" w:eastAsiaTheme="majorEastAsia" w:hAnsiTheme="majorHAnsi" w:cstheme="majorBidi"/>
+        <w:i/>
+        <w:iCs/>
+        <w:sz w:val="26"/>
+      </w:rPr>
+      <w:tblPr/>
+      <w:tcPr>
+        <w:tcBorders>
+          <w:right w:val="single" w:sz="4" w:space="0" w:color="7F7F7F" w:themeColor="text1" w:themeTint="80"/>
+        </w:tcBorders>
+        <w:shd w:val="clear" w:color="auto" w:fill="FFFFFF" w:themeFill="background1"/>
+      </w:tcPr>
+    </w:tblStylePr>
+    <w:tblStylePr w:type="lastCol">
+      <w:rPr>
+        <w:rFonts w:asciiTheme="majorHAnsi" w:eastAsiaTheme="majorEastAsia" w:hAnsiTheme="majorHAnsi" w:cstheme="majorBidi"/>
+        <w:i/>
+        <w:iCs/>
+        <w:sz w:val="26"/>
+      </w:rPr>
+      <w:tblPr/>
+      <w:tcPr>
+        <w:tcBorders>
+          <w:left w:val="single" w:sz="4" w:space="0" w:color="7F7F7F" w:themeColor="text1" w:themeTint="80"/>
+        </w:tcBorders>
+        <w:shd w:val="clear" w:color="auto" w:fill="FFFFFF" w:themeFill="background1"/>
+      </w:tcPr>
+    </w:tblStylePr>
+    <w:tblStylePr w:type="band1Vert">
+      <w:tblPr/>
+      <w:tcPr>
+        <w:shd w:val="clear" w:color="auto" w:fill="F2F2F2" w:themeFill="background1" w:themeFillShade="F2"/>
+      </w:tcPr>
+    </w:tblStylePr>
+    <w:tblStylePr w:type="band1Horz">
+      <w:tblPr/>
+      <w:tcPr>
+        <w:shd w:val="clear" w:color="auto" w:fill="F2F2F2" w:themeFill="background1" w:themeFillShade="F2"/>
+      </w:tcPr>
+    </w:tblStylePr>
+    <w:tblStylePr w:type="neCell">
+      <w:tblPr/>
+      <w:tcPr>
+        <w:tcBorders>
+          <w:left w:val="nil"/>
+        </w:tcBorders>
+      </w:tcPr>
+    </w:tblStylePr>
+    <w:tblStylePr w:type="nwCell">
+      <w:tblPr/>
+      <w:tcPr>
+        <w:tcBorders>
+          <w:right w:val="nil"/>
+        </w:tcBorders>
+      </w:tcPr>
+    </w:tblStylePr>
+    <w:tblStylePr w:type="seCell">
+      <w:tblPr/>
+      <w:tcPr>
+        <w:tcBorders>
+          <w:left w:val="nil"/>
+        </w:tcBorders>
+      </w:tcPr>
+    </w:tblStylePr>
+    <w:tblStylePr w:type="swCell">
+      <w:tblPr/>
+      <w:tcPr>
+        <w:tcBorders>
+          <w:right w:val="nil"/>
+        </w:tcBorders>
+      </w:tcPr>
+    </w:tblStylePr>
+  </w:style>
+  <w:style w:type="table" w:styleId="Tabellaelenco1chiara-colore5">
+    <w:name w:val="List Table 1 Light Accent 5"/>
+    <w:basedOn w:val="Tabellanormale"/>
+    <w:uiPriority w:val="46"/>
+    <w:rsid w:val="00776C0A"/>
+    <w:pPr>
+      <w:spacing w:after="0" w:line="240" w:lineRule="auto"/>
+    </w:pPr>
+    <w:tblPr>
+      <w:tblStyleRowBandSize w:val="1"/>
+      <w:tblStyleColBandSize w:val="1"/>
+    </w:tblPr>
+    <w:tblStylePr w:type="firstRow">
+      <w:rPr>
+        <w:b/>
+        <w:bCs/>
+      </w:rPr>
+      <w:tblPr/>
+      <w:tcPr>
+        <w:tcBorders>
+          <w:bottom w:val="single" w:sz="4" w:space="0" w:color="9CC2E5" w:themeColor="accent5" w:themeTint="99"/>
+        </w:tcBorders>
+      </w:tcPr>
+    </w:tblStylePr>
+    <w:tblStylePr w:type="lastRow">
+      <w:rPr>
+        <w:b/>
+        <w:bCs/>
+      </w:rPr>
+      <w:tblPr/>
+      <w:tcPr>
+        <w:tcBorders>
+          <w:top w:val="single" w:sz="4" w:space="0" w:color="9CC2E5" w:themeColor="accent5" w:themeTint="99"/>
+        </w:tcBorders>
+      </w:tcPr>
+    </w:tblStylePr>
+    <w:tblStylePr w:type="firstCol">
+      <w:rPr>
+        <w:b/>
+        <w:bCs/>
+      </w:rPr>
+    </w:tblStylePr>
+    <w:tblStylePr w:type="lastCol">
+      <w:rPr>
+        <w:b/>
+        <w:bCs/>
+      </w:rPr>
+    </w:tblStylePr>
+    <w:tblStylePr w:type="band1Vert">
+      <w:tblPr/>
+      <w:tcPr>
+        <w:shd w:val="clear" w:color="auto" w:fill="DEEAF6" w:themeFill="accent5" w:themeFillTint="33"/>
+      </w:tcPr>
+    </w:tblStylePr>
+    <w:tblStylePr w:type="band1Horz">
+      <w:tblPr/>
+      <w:tcPr>
+        <w:shd w:val="clear" w:color="auto" w:fill="DEEAF6" w:themeFill="accent5" w:themeFillTint="33"/>
+      </w:tcPr>
+    </w:tblStylePr>
+  </w:style>
+  <w:style w:type="table" w:styleId="Tabellaelenco1chiara">
+    <w:name w:val="List Table 1 Light"/>
+    <w:basedOn w:val="Tabellanormale"/>
+    <w:uiPriority w:val="46"/>
+    <w:rsid w:val="00776C0A"/>
+    <w:pPr>
+      <w:spacing w:after="0" w:line="240" w:lineRule="auto"/>
+    </w:pPr>
+    <w:tblPr>
+      <w:tblStyleRowBandSize w:val="1"/>
+      <w:tblStyleColBandSize w:val="1"/>
+    </w:tblPr>
+    <w:tblStylePr w:type="firstRow">
+      <w:rPr>
+        <w:b/>
+        <w:bCs/>
+      </w:rPr>
+      <w:tblPr/>
+      <w:tcPr>
+        <w:tcBorders>
+          <w:bottom w:val="single" w:sz="4" w:space="0" w:color="666666" w:themeColor="text1" w:themeTint="99"/>
+        </w:tcBorders>
+      </w:tcPr>
+    </w:tblStylePr>
+    <w:tblStylePr w:type="lastRow">
+      <w:rPr>
+        <w:b/>
+        <w:bCs/>
+      </w:rPr>
+      <w:tblPr/>
+      <w:tcPr>
+        <w:tcBorders>
+          <w:top w:val="single" w:sz="4" w:space="0" w:color="666666" w:themeColor="text1" w:themeTint="99"/>
+        </w:tcBorders>
+      </w:tcPr>
+    </w:tblStylePr>
+    <w:tblStylePr w:type="firstCol">
+      <w:rPr>
+        <w:b/>
+        <w:bCs/>
+      </w:rPr>
+    </w:tblStylePr>
+    <w:tblStylePr w:type="lastCol">
+      <w:rPr>
+        <w:b/>
+        <w:bCs/>
+      </w:rPr>
+    </w:tblStylePr>
+    <w:tblStylePr w:type="band1Vert">
+      <w:tblPr/>
+      <w:tcPr>
+        <w:shd w:val="clear" w:color="auto" w:fill="CCCCCC" w:themeFill="text1" w:themeFillTint="33"/>
+      </w:tcPr>
+    </w:tblStylePr>
+    <w:tblStylePr w:type="band1Horz">
+      <w:tblPr/>
+      <w:tcPr>
+        <w:shd w:val="clear" w:color="auto" w:fill="CCCCCC" w:themeFill="text1" w:themeFillTint="33"/>
+      </w:tcPr>
+    </w:tblStylePr>
+  </w:style>
+  <w:style w:type="table" w:styleId="Tabellaelenco1chiara-colore1">
+    <w:name w:val="List Table 1 Light Accent 1"/>
+    <w:basedOn w:val="Tabellanormale"/>
+    <w:uiPriority w:val="46"/>
+    <w:rsid w:val="00776C0A"/>
+    <w:pPr>
+      <w:spacing w:after="0" w:line="240" w:lineRule="auto"/>
+    </w:pPr>
+    <w:tblPr>
+      <w:tblStyleRowBandSize w:val="1"/>
+      <w:tblStyleColBandSize w:val="1"/>
+    </w:tblPr>
+    <w:tblStylePr w:type="firstRow">
+      <w:rPr>
+        <w:b/>
+        <w:bCs/>
+      </w:rPr>
+      <w:tblPr/>
+      <w:tcPr>
+        <w:tcBorders>
+          <w:bottom w:val="single" w:sz="4" w:space="0" w:color="8EAADB" w:themeColor="accent1" w:themeTint="99"/>
+        </w:tcBorders>
+      </w:tcPr>
+    </w:tblStylePr>
+    <w:tblStylePr w:type="lastRow">
+      <w:rPr>
+        <w:b/>
+        <w:bCs/>
+      </w:rPr>
+      <w:tblPr/>
+      <w:tcPr>
+        <w:tcBorders>
+          <w:top w:val="single" w:sz="4" w:space="0" w:color="8EAADB" w:themeColor="accent1" w:themeTint="99"/>
+        </w:tcBorders>
+      </w:tcPr>
+    </w:tblStylePr>
+    <w:tblStylePr w:type="firstCol">
+      <w:rPr>
+        <w:b/>
+        <w:bCs/>
+      </w:rPr>
+    </w:tblStylePr>
+    <w:tblStylePr w:type="lastCol">
+      <w:rPr>
+        <w:b/>
+        <w:bCs/>
+      </w:rPr>
+    </w:tblStylePr>
+    <w:tblStylePr w:type="band1Vert">
+      <w:tblPr/>
+      <w:tcPr>
+        <w:shd w:val="clear" w:color="auto" w:fill="D9E2F3" w:themeFill="accent1" w:themeFillTint="33"/>
+      </w:tcPr>
+    </w:tblStylePr>
+    <w:tblStylePr w:type="band1Horz">
+      <w:tblPr/>
+      <w:tcPr>
+        <w:shd w:val="clear" w:color="auto" w:fill="D9E2F3" w:themeFill="accent1" w:themeFillTint="33"/>
+      </w:tcPr>
+    </w:tblStylePr>
+  </w:style>
+  <w:style w:type="table" w:styleId="Tabellagriglia2-colore1">
+    <w:name w:val="Grid Table 2 Accent 1"/>
+    <w:basedOn w:val="Tabellanormale"/>
+    <w:uiPriority w:val="47"/>
+    <w:rsid w:val="00992BD5"/>
+    <w:pPr>
+      <w:spacing w:after="0" w:line="240" w:lineRule="auto"/>
+    </w:pPr>
+    <w:tblPr>
+      <w:tblStyleRowBandSize w:val="1"/>
+      <w:tblStyleColBandSize w:val="1"/>
+      <w:tblBorders>
+        <w:top w:val="single" w:sz="2" w:space="0" w:color="8EAADB" w:themeColor="accent1" w:themeTint="99"/>
+        <w:bottom w:val="single" w:sz="2" w:space="0" w:color="8EAADB" w:themeColor="accent1" w:themeTint="99"/>
+        <w:insideH w:val="single" w:sz="2" w:space="0" w:color="8EAADB" w:themeColor="accent1" w:themeTint="99"/>
+        <w:insideV w:val="single" w:sz="2" w:space="0" w:color="8EAADB" w:themeColor="accent1" w:themeTint="99"/>
+      </w:tblBorders>
+    </w:tblPr>
+    <w:tblStylePr w:type="firstRow">
+      <w:rPr>
+        <w:b/>
+        <w:bCs/>
+      </w:rPr>
+      <w:tblPr/>
+      <w:tcPr>
+        <w:tcBorders>
+          <w:top w:val="nil"/>
+          <w:bottom w:val="single" w:sz="12" w:space="0" w:color="8EAADB" w:themeColor="accent1" w:themeTint="99"/>
+          <w:insideH w:val="nil"/>
+          <w:insideV w:val="nil"/>
+        </w:tcBorders>
+        <w:shd w:val="clear" w:color="auto" w:fill="FFFFFF" w:themeFill="background1"/>
+      </w:tcPr>
+    </w:tblStylePr>
+    <w:tblStylePr w:type="lastRow">
+      <w:rPr>
+        <w:b/>
+        <w:bCs/>
+      </w:rPr>
+      <w:tblPr/>
+      <w:tcPr>
+        <w:tcBorders>
+          <w:top w:val="double" w:sz="2" w:space="0" w:color="8EAADB" w:themeColor="accent1" w:themeTint="99"/>
+          <w:bottom w:val="nil"/>
+          <w:insideH w:val="nil"/>
+          <w:insideV w:val="nil"/>
+        </w:tcBorders>
+        <w:shd w:val="clear" w:color="auto" w:fill="FFFFFF" w:themeFill="background1"/>
+      </w:tcPr>
+    </w:tblStylePr>
+    <w:tblStylePr w:type="firstCol">
+      <w:rPr>
+        <w:b/>
+        <w:bCs/>
+      </w:rPr>
+    </w:tblStylePr>
+    <w:tblStylePr w:type="lastCol">
+      <w:rPr>
+        <w:b/>
+        <w:bCs/>
+      </w:rPr>
+    </w:tblStylePr>
+    <w:tblStylePr w:type="band1Vert">
+      <w:tblPr/>
+      <w:tcPr>
+        <w:shd w:val="clear" w:color="auto" w:fill="D9E2F3" w:themeFill="accent1" w:themeFillTint="33"/>
+      </w:tcPr>
+    </w:tblStylePr>
+    <w:tblStylePr w:type="band1Horz">
+      <w:tblPr/>
+      <w:tcPr>
+        <w:shd w:val="clear" w:color="auto" w:fill="D9E2F3" w:themeFill="accent1" w:themeFillTint="33"/>
+      </w:tcPr>
+    </w:tblStylePr>
+  </w:style>
+  <w:style w:type="table" w:styleId="Tabellagriglia7acolori-colore1">
+    <w:name w:val="Grid Table 7 Colorful Accent 1"/>
+    <w:basedOn w:val="Tabellanormale"/>
+    <w:uiPriority w:val="52"/>
+    <w:rsid w:val="00B138ED"/>
+    <w:pPr>
+      <w:spacing w:after="0" w:line="240" w:lineRule="auto"/>
+    </w:pPr>
+    <w:rPr>
+      <w:color w:val="2F5496" w:themeColor="accent1" w:themeShade="BF"/>
+    </w:rPr>
+    <w:tblPr>
+      <w:tblStyleRowBandSize w:val="1"/>
+      <w:tblStyleColBandSize w:val="1"/>
+      <w:tblBorders>
+        <w:top w:val="single" w:sz="4" w:space="0" w:color="8EAADB" w:themeColor="accent1" w:themeTint="99"/>
+        <w:left w:val="single" w:sz="4" w:space="0" w:color="8EAADB" w:themeColor="accent1" w:themeTint="99"/>
+        <w:bottom w:val="single" w:sz="4" w:space="0" w:color="8EAADB" w:themeColor="accent1" w:themeTint="99"/>
+        <w:right w:val="single" w:sz="4" w:space="0" w:color="8EAADB" w:themeColor="accent1" w:themeTint="99"/>
+        <w:insideH w:val="single" w:sz="4" w:space="0" w:color="8EAADB" w:themeColor="accent1" w:themeTint="99"/>
+        <w:insideV w:val="single" w:sz="4" w:space="0" w:color="8EAADB" w:themeColor="accent1" w:themeTint="99"/>
+      </w:tblBorders>
+    </w:tblPr>
+    <w:tblStylePr w:type="firstRow">
+      <w:rPr>
+        <w:b/>
+        <w:bCs/>
+      </w:rPr>
+      <w:tblPr/>
+      <w:tcPr>
+        <w:tcBorders>
+          <w:top w:val="nil"/>
+          <w:left w:val="nil"/>
+          <w:right w:val="nil"/>
+          <w:insideH w:val="nil"/>
+          <w:insideV w:val="nil"/>
+        </w:tcBorders>
+        <w:shd w:val="clear" w:color="auto" w:fill="FFFFFF" w:themeFill="background1"/>
+      </w:tcPr>
+    </w:tblStylePr>
+    <w:tblStylePr w:type="lastRow">
+      <w:rPr>
+        <w:b/>
+        <w:bCs/>
+      </w:rPr>
+      <w:tblPr/>
+      <w:tcPr>
+        <w:tcBorders>
+          <w:left w:val="nil"/>
+          <w:bottom w:val="nil"/>
+          <w:right w:val="nil"/>
+          <w:insideH w:val="nil"/>
+          <w:insideV w:val="nil"/>
+        </w:tcBorders>
+        <w:shd w:val="clear" w:color="auto" w:fill="FFFFFF" w:themeFill="background1"/>
+      </w:tcPr>
+    </w:tblStylePr>
+    <w:tblStylePr w:type="firstCol">
+      <w:pPr>
+        <w:jc w:val="right"/>
+      </w:pPr>
+      <w:rPr>
+        <w:i/>
+        <w:iCs/>
+      </w:rPr>
+      <w:tblPr/>
+      <w:tcPr>
+        <w:tcBorders>
+          <w:top w:val="nil"/>
+          <w:left w:val="nil"/>
+          <w:bottom w:val="nil"/>
+          <w:insideH w:val="nil"/>
+          <w:insideV w:val="nil"/>
+        </w:tcBorders>
+        <w:shd w:val="clear" w:color="auto" w:fill="FFFFFF" w:themeFill="background1"/>
+      </w:tcPr>
+    </w:tblStylePr>
+    <w:tblStylePr w:type="lastCol">
+      <w:rPr>
+        <w:i/>
+        <w:iCs/>
+      </w:rPr>
+      <w:tblPr/>
+      <w:tcPr>
+        <w:tcBorders>
+          <w:top w:val="nil"/>
+          <w:bottom w:val="nil"/>
+          <w:right w:val="nil"/>
+          <w:insideH w:val="nil"/>
+          <w:insideV w:val="nil"/>
+        </w:tcBorders>
+        <w:shd w:val="clear" w:color="auto" w:fill="FFFFFF" w:themeFill="background1"/>
+      </w:tcPr>
+    </w:tblStylePr>
+    <w:tblStylePr w:type="band1Vert">
+      <w:tblPr/>
+      <w:tcPr>
+        <w:shd w:val="clear" w:color="auto" w:fill="D9E2F3" w:themeFill="accent1" w:themeFillTint="33"/>
+      </w:tcPr>
+    </w:tblStylePr>
+    <w:tblStylePr w:type="band1Horz">
+      <w:tblPr/>
+      <w:tcPr>
+        <w:shd w:val="clear" w:color="auto" w:fill="D9E2F3" w:themeFill="accent1" w:themeFillTint="33"/>
+      </w:tcPr>
+    </w:tblStylePr>
+    <w:tblStylePr w:type="neCell">
+      <w:tblPr/>
+      <w:tcPr>
+        <w:tcBorders>
+          <w:bottom w:val="single" w:sz="4" w:space="0" w:color="8EAADB" w:themeColor="accent1" w:themeTint="99"/>
+        </w:tcBorders>
+      </w:tcPr>
+    </w:tblStylePr>
+    <w:tblStylePr w:type="nwCell">
+      <w:tblPr/>
+      <w:tcPr>
+        <w:tcBorders>
+          <w:bottom w:val="single" w:sz="4" w:space="0" w:color="8EAADB" w:themeColor="accent1" w:themeTint="99"/>
+        </w:tcBorders>
+      </w:tcPr>
+    </w:tblStylePr>
+    <w:tblStylePr w:type="seCell">
+      <w:tblPr/>
+      <w:tcPr>
+        <w:tcBorders>
+          <w:top w:val="single" w:sz="4" w:space="0" w:color="8EAADB" w:themeColor="accent1" w:themeTint="99"/>
+        </w:tcBorders>
+      </w:tcPr>
+    </w:tblStylePr>
+    <w:tblStylePr w:type="swCell">
+      <w:tblPr/>
+      <w:tcPr>
+        <w:tcBorders>
+          <w:top w:val="single" w:sz="4" w:space="0" w:color="8EAADB" w:themeColor="accent1" w:themeTint="99"/>
+        </w:tcBorders>
+      </w:tcPr>
+    </w:tblStylePr>
+  </w:style>
 </w:styles>
 </file>
 

</xml_diff>